<commit_message>
Updating the Analyzer documentation for 2.1.
</commit_message>
<xml_diff>
--- a/CodeXL/Help/CodeXL User Guide/Static Kernel Analyzer Tutorial.docx
+++ b/CodeXL/Help/CodeXL User Guide/Static Kernel Analyzer Tutorial.docx
@@ -44,6 +44,14 @@
     <w:p>
       <w:pPr>
         <w:jc w:val="center"/>
+        <w:rPr>
+          <w:noProof/>
+        </w:rPr>
+      </w:pPr>
+    </w:p>
+    <w:p>
+      <w:pPr>
+        <w:jc w:val="center"/>
       </w:pPr>
       <w:r>
         <w:rPr>
@@ -52,13 +60,13 @@
         <mc:AlternateContent>
           <mc:Choice Requires="wps">
             <w:drawing>
-              <wp:anchor distT="0" distB="0" distL="114300" distR="114300" simplePos="0" relativeHeight="251664384" behindDoc="0" locked="0" layoutInCell="1" allowOverlap="1" wp14:anchorId="6304B52B" wp14:editId="46A71DC5">
+              <wp:anchor distT="0" distB="0" distL="114300" distR="114300" simplePos="0" relativeHeight="251657216" behindDoc="0" locked="0" layoutInCell="1" allowOverlap="1" wp14:anchorId="16EA6384" wp14:editId="38F878E0">
                 <wp:simplePos x="0" y="0"/>
                 <wp:positionH relativeFrom="column">
-                  <wp:posOffset>6162675</wp:posOffset>
+                  <wp:posOffset>6150610</wp:posOffset>
                 </wp:positionH>
                 <wp:positionV relativeFrom="paragraph">
-                  <wp:posOffset>424180</wp:posOffset>
+                  <wp:posOffset>431094</wp:posOffset>
                 </wp:positionV>
                 <wp:extent cx="2562225" cy="790575"/>
                 <wp:effectExtent l="0" t="0" r="28575" b="28575"/>
@@ -118,7 +126,7 @@
           </mc:Choice>
           <mc:Fallback>
             <w:pict>
-              <v:rect w14:anchorId="3F66BE0C" id="Rectangle 157" o:spid="_x0000_s1026" style="position:absolute;margin-left:485.25pt;margin-top:33.4pt;width:201.75pt;height:62.25pt;z-index:251664384;visibility:visible;mso-wrap-style:square;mso-width-percent:0;mso-height-percent:0;mso-wrap-distance-left:9pt;mso-wrap-distance-top:0;mso-wrap-distance-right:9pt;mso-wrap-distance-bottom:0;mso-position-horizontal:absolute;mso-position-horizontal-relative:text;mso-position-vertical:absolute;mso-position-vertical-relative:text;mso-width-percent:0;mso-height-percent:0;mso-width-relative:margin;mso-height-relative:margin;v-text-anchor:middle" o:gfxdata="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" filled="f" strokecolor="red" strokeweight="2pt"/>
+              <v:rect w14:anchorId="7C5B4967" id="Rectangle 157" o:spid="_x0000_s1026" style="position:absolute;margin-left:484.3pt;margin-top:33.95pt;width:201.75pt;height:62.25pt;z-index:251657216;visibility:visible;mso-wrap-style:square;mso-width-percent:0;mso-height-percent:0;mso-wrap-distance-left:9pt;mso-wrap-distance-top:0;mso-wrap-distance-right:9pt;mso-wrap-distance-bottom:0;mso-position-horizontal:absolute;mso-position-horizontal-relative:text;mso-position-vertical:absolute;mso-position-vertical-relative:text;mso-width-percent:0;mso-height-percent:0;mso-width-relative:margin;mso-height-relative:margin;v-text-anchor:middle" o:gfxdata="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" filled="f" strokecolor="red" strokeweight="2pt"/>
             </w:pict>
           </mc:Fallback>
         </mc:AlternateContent>
@@ -129,8 +137,8 @@
         </w:rPr>
         <w:drawing>
           <wp:inline distT="0" distB="0" distL="0" distR="0" wp14:anchorId="142DDEAB" wp14:editId="3EC40044">
-            <wp:extent cx="3562350" cy="2051050"/>
-            <wp:effectExtent l="38100" t="38100" r="95250" b="101600"/>
+            <wp:extent cx="3562350" cy="1452880"/>
+            <wp:effectExtent l="38100" t="38100" r="95250" b="90170"/>
             <wp:docPr id="21" name="Picture 21"/>
             <wp:cNvGraphicFramePr>
               <a:graphicFrameLocks xmlns:a="http://schemas.openxmlformats.org/drawingml/2006/main" noChangeAspect="1"/>
@@ -144,13 +152,13 @@
                   </pic:nvPicPr>
                   <pic:blipFill rotWithShape="1">
                     <a:blip r:embed="rId5"/>
-                    <a:srcRect r="74926" b="74334"/>
+                    <a:srcRect r="74926" b="81820"/>
                     <a:stretch/>
                   </pic:blipFill>
                   <pic:spPr bwMode="auto">
                     <a:xfrm>
                       <a:off x="0" y="0"/>
-                      <a:ext cx="3562350" cy="2051050"/>
+                      <a:ext cx="3562350" cy="1452880"/>
                     </a:xfrm>
                     <a:prstGeom prst="rect">
                       <a:avLst/>
@@ -215,7 +223,7 @@
         <mc:AlternateContent>
           <mc:Choice Requires="wps">
             <w:drawing>
-              <wp:anchor distT="0" distB="0" distL="114300" distR="114300" simplePos="0" relativeHeight="251663360" behindDoc="0" locked="0" layoutInCell="1" allowOverlap="1" wp14:anchorId="004B08C0" wp14:editId="599B4B45">
+              <wp:anchor distT="0" distB="0" distL="114300" distR="114300" simplePos="0" relativeHeight="251662336" behindDoc="0" locked="0" layoutInCell="1" allowOverlap="1" wp14:anchorId="004B08C0" wp14:editId="599B4B45">
                 <wp:simplePos x="0" y="0"/>
                 <wp:positionH relativeFrom="column">
                   <wp:posOffset>7048500</wp:posOffset>
@@ -281,7 +289,7 @@
           </mc:Choice>
           <mc:Fallback>
             <w:pict>
-              <v:rect w14:anchorId="0DE21707" id="Rectangle 156" o:spid="_x0000_s1026" style="position:absolute;margin-left:555pt;margin-top:11.75pt;width:219pt;height:52.5pt;z-index:251663360;visibility:visible;mso-wrap-style:square;mso-width-percent:0;mso-height-percent:0;mso-wrap-distance-left:9pt;mso-wrap-distance-top:0;mso-wrap-distance-right:9pt;mso-wrap-distance-bottom:0;mso-position-horizontal:absolute;mso-position-horizontal-relative:text;mso-position-vertical:absolute;mso-position-vertical-relative:text;mso-width-percent:0;mso-height-percent:0;mso-width-relative:margin;mso-height-relative:margin;v-text-anchor:middle" o:gfxdata="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" filled="f" strokecolor="red" strokeweight="2pt"/>
+              <v:rect w14:anchorId="161DF71B" id="Rectangle 156" o:spid="_x0000_s1026" style="position:absolute;margin-left:555pt;margin-top:11.75pt;width:219pt;height:52.5pt;z-index:251662336;visibility:visible;mso-wrap-style:square;mso-width-percent:0;mso-height-percent:0;mso-wrap-distance-left:9pt;mso-wrap-distance-top:0;mso-wrap-distance-right:9pt;mso-wrap-distance-bottom:0;mso-position-horizontal:absolute;mso-position-horizontal-relative:text;mso-position-vertical:absolute;mso-position-vertical-relative:text;mso-width-percent:0;mso-height-percent:0;mso-width-relative:margin;mso-height-relative:margin;v-text-anchor:middle" o:gfxdata="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" filled="f" strokecolor="red" strokeweight="2pt"/>
             </w:pict>
           </mc:Fallback>
         </mc:AlternateContent>
@@ -442,6 +450,7 @@
         <w:t>After the new project has been created, the CodeXL Analyzer Explorer Tree should appear in the left pane:</w:t>
       </w:r>
     </w:p>
+    <w:p/>
     <w:p>
       <w:pPr>
         <w:jc w:val="center"/>
@@ -451,9 +460,9 @@
           <w:noProof/>
         </w:rPr>
         <w:drawing>
-          <wp:inline distT="0" distB="0" distL="0" distR="0" wp14:anchorId="5939230B" wp14:editId="00024081">
-            <wp:extent cx="3019647" cy="2164080"/>
-            <wp:effectExtent l="38100" t="38100" r="104775" b="102870"/>
+          <wp:inline distT="0" distB="0" distL="0" distR="0" wp14:anchorId="2289157F" wp14:editId="000A6FE0">
+            <wp:extent cx="4828786" cy="2204720"/>
+            <wp:effectExtent l="38100" t="38100" r="86360" b="100330"/>
             <wp:docPr id="8" name="Picture 8"/>
             <wp:cNvGraphicFramePr>
               <a:graphicFrameLocks xmlns:a="http://schemas.openxmlformats.org/drawingml/2006/main" noChangeAspect="1"/>
@@ -467,13 +476,13 @@
                   </pic:nvPicPr>
                   <pic:blipFill rotWithShape="1">
                     <a:blip r:embed="rId8"/>
-                    <a:srcRect b="60308"/>
+                    <a:srcRect b="74713"/>
                     <a:stretch/>
                   </pic:blipFill>
                   <pic:spPr bwMode="auto">
                     <a:xfrm>
                       <a:off x="0" y="0"/>
-                      <a:ext cx="3041834" cy="2179980"/>
+                      <a:ext cx="4883923" cy="2229894"/>
                     </a:xfrm>
                     <a:prstGeom prst="rect">
                       <a:avLst/>
@@ -500,18 +509,18 @@
           </wp:inline>
         </w:drawing>
       </w:r>
-    </w:p>
-    <w:p>
-      <w:pPr>
-        <w:jc w:val="center"/>
-      </w:pPr>
-    </w:p>
-    <w:p>
-      <w:pPr>
-        <w:pStyle w:val="Heading3"/>
-      </w:pPr>
       <w:bookmarkStart w:id="5" w:name="_Working_with_the"/>
       <w:bookmarkEnd w:id="5"/>
+    </w:p>
+    <w:p>
+      <w:pPr>
+        <w:jc w:val="center"/>
+      </w:pPr>
+    </w:p>
+    <w:p>
+      <w:pPr>
+        <w:pStyle w:val="Heading3"/>
+      </w:pPr>
       <w:r>
         <w:t>Working with the new CodeXL Analyzer Explorer Tree</w:t>
       </w:r>
@@ -525,207 +534,6 @@
       </w:r>
       <w:r>
         <w:t>CodeXL Analyzer Explorer:</w:t>
-      </w:r>
-    </w:p>
-    <w:p>
-      <w:pPr>
-        <w:pStyle w:val="ListParagraph"/>
-        <w:numPr>
-          <w:ilvl w:val="0"/>
-          <w:numId w:val="5"/>
-        </w:numPr>
-      </w:pPr>
-      <w:r>
-        <w:rPr>
-          <w:rFonts w:asciiTheme="minorHAnsi" w:hAnsiTheme="minorHAnsi"/>
-          <w:b/>
-          <w:bCs/>
-          <w:sz w:val="22"/>
-        </w:rPr>
-        <w:t>The Source Files pool:</w:t>
-      </w:r>
-      <w:r>
-        <w:rPr>
-          <w:rFonts w:asciiTheme="minorHAnsi" w:hAnsiTheme="minorHAnsi"/>
-          <w:b/>
-          <w:bCs/>
-          <w:sz w:val="22"/>
-        </w:rPr>
-        <w:t xml:space="preserve"> </w:t>
-      </w:r>
-      <w:r>
-        <w:rPr>
-          <w:rFonts w:asciiTheme="minorHAnsi" w:hAnsiTheme="minorHAnsi"/>
-          <w:sz w:val="22"/>
-        </w:rPr>
-        <w:t xml:space="preserve">this is a logical container that holds all of the source files that have been added or created in the project since its creation. Note that source files </w:t>
-      </w:r>
-      <w:r>
-        <w:rPr>
-          <w:rFonts w:asciiTheme="minorHAnsi" w:hAnsiTheme="minorHAnsi"/>
-          <w:sz w:val="22"/>
-          <w:u w:val="single"/>
-        </w:rPr>
-        <w:t>cannot be built directly from</w:t>
-      </w:r>
-      <w:r>
-        <w:rPr>
-          <w:rFonts w:asciiTheme="minorHAnsi" w:hAnsiTheme="minorHAnsi"/>
-          <w:sz w:val="22"/>
-        </w:rPr>
-        <w:t xml:space="preserve"> the pool. In order to build a source file, we first need to attach it to a suitable Program or a Folder. This can be easily done by dragging the source file from under the Source Files pool to the relevant program or folder. The next item in this section discusses the concept of Programs and Folders in more detail.</w:t>
-      </w:r>
-    </w:p>
-    <w:p>
-      <w:pPr>
-        <w:pStyle w:val="ListParagraph"/>
-      </w:pPr>
-    </w:p>
-    <w:p>
-      <w:pPr>
-        <w:pStyle w:val="ListParagraph"/>
-        <w:jc w:val="center"/>
-        <w:rPr>
-          <w:rFonts w:asciiTheme="minorHAnsi" w:hAnsiTheme="minorHAnsi"/>
-          <w:sz w:val="22"/>
-        </w:rPr>
-      </w:pPr>
-      <w:r>
-        <w:rPr>
-          <w:rFonts w:asciiTheme="minorHAnsi" w:hAnsiTheme="minorHAnsi"/>
-          <w:noProof/>
-          <w:sz w:val="22"/>
-        </w:rPr>
-        <w:lastRenderedPageBreak/>
-        <mc:AlternateContent>
-          <mc:Choice Requires="wps">
-            <w:drawing>
-              <wp:anchor distT="0" distB="0" distL="114300" distR="114300" simplePos="0" relativeHeight="251646976" behindDoc="0" locked="0" layoutInCell="1" allowOverlap="1" wp14:anchorId="717150BA" wp14:editId="2332F4CC">
-                <wp:simplePos x="0" y="0"/>
-                <wp:positionH relativeFrom="column">
-                  <wp:posOffset>5486400</wp:posOffset>
-                </wp:positionH>
-                <wp:positionV relativeFrom="paragraph">
-                  <wp:posOffset>1886585</wp:posOffset>
-                </wp:positionV>
-                <wp:extent cx="2447925" cy="695325"/>
-                <wp:effectExtent l="0" t="0" r="28575" b="28575"/>
-                <wp:wrapNone/>
-                <wp:docPr id="98" name="Rectangle 98"/>
-                <wp:cNvGraphicFramePr/>
-                <a:graphic xmlns:a="http://schemas.openxmlformats.org/drawingml/2006/main">
-                  <a:graphicData uri="http://schemas.microsoft.com/office/word/2010/wordprocessingShape">
-                    <wps:wsp>
-                      <wps:cNvSpPr/>
-                      <wps:spPr>
-                        <a:xfrm>
-                          <a:off x="0" y="0"/>
-                          <a:ext cx="2447925" cy="695325"/>
-                        </a:xfrm>
-                        <a:prstGeom prst="rect">
-                          <a:avLst/>
-                        </a:prstGeom>
-                        <a:noFill/>
-                        <a:ln>
-                          <a:solidFill>
-                            <a:srgbClr val="FF0000"/>
-                          </a:solidFill>
-                        </a:ln>
-                      </wps:spPr>
-                      <wps:style>
-                        <a:lnRef idx="2">
-                          <a:schemeClr val="accent6"/>
-                        </a:lnRef>
-                        <a:fillRef idx="1">
-                          <a:schemeClr val="lt1"/>
-                        </a:fillRef>
-                        <a:effectRef idx="0">
-                          <a:schemeClr val="accent6"/>
-                        </a:effectRef>
-                        <a:fontRef idx="minor">
-                          <a:schemeClr val="dk1"/>
-                        </a:fontRef>
-                      </wps:style>
-                      <wps:bodyPr rot="0" spcFirstLastPara="0" vertOverflow="overflow" horzOverflow="overflow" vert="horz" wrap="square" lIns="91440" tIns="45720" rIns="91440" bIns="45720" numCol="1" spcCol="0" rtlCol="0" fromWordArt="0" anchor="ctr" anchorCtr="0" forceAA="0" compatLnSpc="1">
-                        <a:prstTxWarp prst="textNoShape">
-                          <a:avLst/>
-                        </a:prstTxWarp>
-                        <a:noAutofit/>
-                      </wps:bodyPr>
-                    </wps:wsp>
-                  </a:graphicData>
-                </a:graphic>
-                <wp14:sizeRelH relativeFrom="margin">
-                  <wp14:pctWidth>0</wp14:pctWidth>
-                </wp14:sizeRelH>
-                <wp14:sizeRelV relativeFrom="margin">
-                  <wp14:pctHeight>0</wp14:pctHeight>
-                </wp14:sizeRelV>
-              </wp:anchor>
-            </w:drawing>
-          </mc:Choice>
-          <mc:Fallback>
-            <w:pict>
-              <v:rect w14:anchorId="31F54B3D" id="Rectangle 98" o:spid="_x0000_s1026" style="position:absolute;margin-left:6in;margin-top:148.55pt;width:192.75pt;height:54.75pt;z-index:251646976;visibility:visible;mso-wrap-style:square;mso-width-percent:0;mso-height-percent:0;mso-wrap-distance-left:9pt;mso-wrap-distance-top:0;mso-wrap-distance-right:9pt;mso-wrap-distance-bottom:0;mso-position-horizontal:absolute;mso-position-horizontal-relative:text;mso-position-vertical:absolute;mso-position-vertical-relative:text;mso-width-percent:0;mso-height-percent:0;mso-width-relative:margin;mso-height-relative:margin;v-text-anchor:middle" o:gfxdata="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" filled="f" strokecolor="red" strokeweight="2pt"/>
-            </w:pict>
-          </mc:Fallback>
-        </mc:AlternateContent>
-      </w:r>
-      <w:r>
-        <w:rPr>
-          <w:rFonts w:asciiTheme="minorHAnsi" w:hAnsiTheme="minorHAnsi"/>
-          <w:noProof/>
-          <w:sz w:val="22"/>
-        </w:rPr>
-        <w:drawing>
-          <wp:inline distT="0" distB="0" distL="0" distR="0" wp14:anchorId="74E5F5DF" wp14:editId="35165BF5">
-            <wp:extent cx="4106829" cy="2943225"/>
-            <wp:effectExtent l="38100" t="38100" r="103505" b="85725"/>
-            <wp:docPr id="12" name="Picture 12"/>
-            <wp:cNvGraphicFramePr>
-              <a:graphicFrameLocks xmlns:a="http://schemas.openxmlformats.org/drawingml/2006/main" noChangeAspect="1"/>
-            </wp:cNvGraphicFramePr>
-            <a:graphic xmlns:a="http://schemas.openxmlformats.org/drawingml/2006/main">
-              <a:graphicData uri="http://schemas.openxmlformats.org/drawingml/2006/picture">
-                <pic:pic xmlns:pic="http://schemas.openxmlformats.org/drawingml/2006/picture">
-                  <pic:nvPicPr>
-                    <pic:cNvPr id="1" name=""/>
-                    <pic:cNvPicPr/>
-                  </pic:nvPicPr>
-                  <pic:blipFill rotWithShape="1">
-                    <a:blip r:embed="rId8"/>
-                    <a:srcRect b="60308"/>
-                    <a:stretch/>
-                  </pic:blipFill>
-                  <pic:spPr bwMode="auto">
-                    <a:xfrm>
-                      <a:off x="0" y="0"/>
-                      <a:ext cx="4120564" cy="2953068"/>
-                    </a:xfrm>
-                    <a:prstGeom prst="rect">
-                      <a:avLst/>
-                    </a:prstGeom>
-                    <a:ln>
-                      <a:noFill/>
-                    </a:ln>
-                    <a:effectLst>
-                      <a:outerShdw blurRad="50800" dist="38100" dir="2700000" algn="tl" rotWithShape="0">
-                        <a:prstClr val="black">
-                          <a:alpha val="40000"/>
-                        </a:prstClr>
-                      </a:outerShdw>
-                    </a:effectLst>
-                    <a:extLst>
-                      <a:ext uri="{53640926-AAD7-44D8-BBD7-CCE9431645EC}">
-                        <a14:shadowObscured xmlns:a14="http://schemas.microsoft.com/office/drawing/2010/main"/>
-                      </a:ext>
-                    </a:extLst>
-                  </pic:spPr>
-                </pic:pic>
-              </a:graphicData>
-            </a:graphic>
-          </wp:inline>
-        </w:drawing>
       </w:r>
     </w:p>
     <w:p>
@@ -806,6 +614,7 @@
         <w:ind w:left="1080"/>
       </w:pPr>
       <w:r>
+        <w:lastRenderedPageBreak/>
         <w:t>As of version 2.0, CodeXL can compile and link together multiple source files for OpenGL and Vulkan. This is especially important when different shaders have mutual impact on one another’s ISA and performance statistics. To provide that type of support, CodeXL Analyzer introduced the concept of a Program. There are two types of Programs in CodeXL 2.0:</w:t>
       </w:r>
     </w:p>
@@ -1139,22 +948,29 @@
     <w:p>
       <w:pPr>
         <w:jc w:val="center"/>
-      </w:pPr>
-      <w:r>
         <w:rPr>
           <w:noProof/>
         </w:rPr>
-        <w:lastRenderedPageBreak/>
+      </w:pPr>
+    </w:p>
+    <w:p>
+      <w:pPr>
+        <w:jc w:val="center"/>
+      </w:pPr>
+      <w:r>
+        <w:rPr>
+          <w:noProof/>
+        </w:rPr>
         <mc:AlternateContent>
           <mc:Choice Requires="wps">
             <w:drawing>
-              <wp:anchor distT="0" distB="0" distL="114300" distR="114300" simplePos="0" relativeHeight="251648000" behindDoc="0" locked="0" layoutInCell="1" allowOverlap="1" wp14:anchorId="35D287DE" wp14:editId="68B31C86">
+              <wp:anchor distT="0" distB="0" distL="114300" distR="114300" simplePos="0" relativeHeight="251644928" behindDoc="0" locked="0" layoutInCell="1" allowOverlap="1" wp14:anchorId="38D19623" wp14:editId="5B79822C">
                 <wp:simplePos x="0" y="0"/>
                 <wp:positionH relativeFrom="column">
-                  <wp:posOffset>5524500</wp:posOffset>
+                  <wp:posOffset>5473700</wp:posOffset>
                 </wp:positionH>
                 <wp:positionV relativeFrom="paragraph">
-                  <wp:posOffset>1652270</wp:posOffset>
+                  <wp:posOffset>1648369</wp:posOffset>
                 </wp:positionV>
                 <wp:extent cx="2171700" cy="276225"/>
                 <wp:effectExtent l="0" t="0" r="19050" b="28575"/>
@@ -1214,7 +1030,7 @@
           </mc:Choice>
           <mc:Fallback>
             <w:pict>
-              <v:rect w14:anchorId="11CD4609" id="Rectangle 100" o:spid="_x0000_s1026" style="position:absolute;margin-left:435pt;margin-top:130.1pt;width:171pt;height:21.75pt;z-index:251648000;visibility:visible;mso-wrap-style:square;mso-width-percent:0;mso-height-percent:0;mso-wrap-distance-left:9pt;mso-wrap-distance-top:0;mso-wrap-distance-right:9pt;mso-wrap-distance-bottom:0;mso-position-horizontal:absolute;mso-position-horizontal-relative:text;mso-position-vertical:absolute;mso-position-vertical-relative:text;mso-width-percent:0;mso-height-percent:0;mso-width-relative:margin;mso-height-relative:margin;v-text-anchor:middle" o:gfxdata="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" filled="f" strokecolor="red" strokeweight="2pt"/>
+              <v:rect w14:anchorId="5E263DFD" id="Rectangle 100" o:spid="_x0000_s1026" style="position:absolute;margin-left:431pt;margin-top:129.8pt;width:171pt;height:21.75pt;z-index:251644928;visibility:visible;mso-wrap-style:square;mso-width-percent:0;mso-height-percent:0;mso-wrap-distance-left:9pt;mso-wrap-distance-top:0;mso-wrap-distance-right:9pt;mso-wrap-distance-bottom:0;mso-position-horizontal:absolute;mso-position-horizontal-relative:text;mso-position-vertical:absolute;mso-position-vertical-relative:text;mso-width-percent:0;mso-height-percent:0;mso-width-relative:margin;mso-height-relative:margin;v-text-anchor:middle" o:gfxdata="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" filled="f" strokecolor="red" strokeweight="2pt"/>
             </w:pict>
           </mc:Fallback>
         </mc:AlternateContent>
@@ -1225,8 +1041,8 @@
         </w:rPr>
         <w:drawing>
           <wp:inline distT="0" distB="0" distL="0" distR="0" wp14:anchorId="3A5A2875" wp14:editId="2FCED9EF">
-            <wp:extent cx="4065184" cy="2913380"/>
-            <wp:effectExtent l="38100" t="38100" r="88265" b="96520"/>
+            <wp:extent cx="4063057" cy="1857828"/>
+            <wp:effectExtent l="38100" t="38100" r="90170" b="104775"/>
             <wp:docPr id="99" name="Picture 99"/>
             <wp:cNvGraphicFramePr>
               <a:graphicFrameLocks xmlns:a="http://schemas.openxmlformats.org/drawingml/2006/main" noChangeAspect="1"/>
@@ -1240,13 +1056,13 @@
                   </pic:nvPicPr>
                   <pic:blipFill rotWithShape="1">
                     <a:blip r:embed="rId8"/>
-                    <a:srcRect b="60308"/>
+                    <a:srcRect b="74676"/>
                     <a:stretch/>
                   </pic:blipFill>
                   <pic:spPr bwMode="auto">
                     <a:xfrm>
                       <a:off x="0" y="0"/>
-                      <a:ext cx="4070193" cy="2916970"/>
+                      <a:ext cx="4070193" cy="1861091"/>
                     </a:xfrm>
                     <a:prstGeom prst="rect">
                       <a:avLst/>
@@ -1276,6 +1092,13 @@
     </w:p>
     <w:p>
       <w:pPr>
+        <w:jc w:val="center"/>
+      </w:pPr>
+      <w:bookmarkStart w:id="6" w:name="_GoBack"/>
+      <w:bookmarkEnd w:id="6"/>
+    </w:p>
+    <w:p>
+      <w:pPr>
         <w:ind w:left="1170"/>
       </w:pPr>
       <w:r>
@@ -1292,6 +1115,7 @@
         <w:rPr>
           <w:noProof/>
         </w:rPr>
+        <w:lastRenderedPageBreak/>
         <w:drawing>
           <wp:inline distT="0" distB="0" distL="0" distR="0" wp14:anchorId="2D8B7FF7" wp14:editId="5BB8EDE9">
             <wp:extent cx="4781550" cy="5133975"/>
@@ -1354,11 +1178,10 @@
         <w:rPr>
           <w:noProof/>
         </w:rPr>
-        <w:lastRenderedPageBreak/>
         <mc:AlternateContent>
           <mc:Choice Requires="wps">
             <w:drawing>
-              <wp:anchor distT="0" distB="0" distL="114300" distR="114300" simplePos="0" relativeHeight="251651072" behindDoc="0" locked="0" layoutInCell="1" allowOverlap="1" wp14:anchorId="608BF2E9" wp14:editId="73F2CABB">
+              <wp:anchor distT="0" distB="0" distL="114300" distR="114300" simplePos="0" relativeHeight="251656192" behindDoc="0" locked="0" layoutInCell="1" allowOverlap="1" wp14:anchorId="608BF2E9" wp14:editId="73F2CABB">
                 <wp:simplePos x="0" y="0"/>
                 <wp:positionH relativeFrom="column">
                   <wp:posOffset>5664200</wp:posOffset>
@@ -1424,7 +1247,7 @@
           </mc:Choice>
           <mc:Fallback>
             <w:pict>
-              <v:rect w14:anchorId="08C1EABC" id="Rectangle 107" o:spid="_x0000_s1026" style="position:absolute;margin-left:446pt;margin-top:148.65pt;width:144.65pt;height:105.75pt;z-index:251651072;visibility:visible;mso-wrap-style:square;mso-width-percent:0;mso-height-percent:0;mso-wrap-distance-left:9pt;mso-wrap-distance-top:0;mso-wrap-distance-right:9pt;mso-wrap-distance-bottom:0;mso-position-horizontal:absolute;mso-position-horizontal-relative:text;mso-position-vertical:absolute;mso-position-vertical-relative:text;mso-width-percent:0;mso-height-percent:0;mso-width-relative:margin;mso-height-relative:margin;v-text-anchor:middle" o:gfxdata="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" filled="f" strokecolor="red" strokeweight="2pt"/>
+              <v:rect w14:anchorId="450B79BC" id="Rectangle 107" o:spid="_x0000_s1026" style="position:absolute;margin-left:446pt;margin-top:148.65pt;width:144.65pt;height:105.75pt;z-index:251656192;visibility:visible;mso-wrap-style:square;mso-width-percent:0;mso-height-percent:0;mso-wrap-distance-left:9pt;mso-wrap-distance-top:0;mso-wrap-distance-right:9pt;mso-wrap-distance-bottom:0;mso-position-horizontal:absolute;mso-position-horizontal-relative:text;mso-position-vertical:absolute;mso-position-vertical-relative:text;mso-width-percent:0;mso-height-percent:0;mso-width-relative:margin;mso-height-relative:margin;v-text-anchor:middle" o:gfxdata="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" filled="f" strokecolor="red" strokeweight="2pt"/>
             </w:pict>
           </mc:Fallback>
         </mc:AlternateContent>
@@ -1435,8 +1258,8 @@
         </w:rPr>
         <w:drawing>
           <wp:inline distT="0" distB="0" distL="0" distR="0" wp14:anchorId="44584BF7" wp14:editId="0A670917">
-            <wp:extent cx="4114800" cy="4248150"/>
-            <wp:effectExtent l="38100" t="38100" r="95250" b="95250"/>
+            <wp:extent cx="4114800" cy="3207657"/>
+            <wp:effectExtent l="38100" t="38100" r="95250" b="88265"/>
             <wp:docPr id="102" name="Picture 102"/>
             <wp:cNvGraphicFramePr>
               <a:graphicFrameLocks xmlns:a="http://schemas.openxmlformats.org/drawingml/2006/main" noChangeAspect="1"/>
@@ -1448,20 +1271,22 @@
                     <pic:cNvPr id="1" name=""/>
                     <pic:cNvPicPr/>
                   </pic:nvPicPr>
-                  <pic:blipFill>
+                  <pic:blipFill rotWithShape="1">
                     <a:blip r:embed="rId10"/>
-                    <a:stretch>
-                      <a:fillRect/>
-                    </a:stretch>
+                    <a:srcRect b="24493"/>
+                    <a:stretch/>
                   </pic:blipFill>
-                  <pic:spPr>
+                  <pic:spPr bwMode="auto">
                     <a:xfrm>
                       <a:off x="0" y="0"/>
-                      <a:ext cx="4114800" cy="4248150"/>
+                      <a:ext cx="4114800" cy="3207657"/>
                     </a:xfrm>
                     <a:prstGeom prst="rect">
                       <a:avLst/>
                     </a:prstGeom>
+                    <a:ln>
+                      <a:noFill/>
+                    </a:ln>
                     <a:effectLst>
                       <a:outerShdw blurRad="50800" dist="38100" dir="2700000" algn="tl" rotWithShape="0">
                         <a:prstClr val="black">
@@ -1469,6 +1294,11 @@
                         </a:prstClr>
                       </a:outerShdw>
                     </a:effectLst>
+                    <a:extLst>
+                      <a:ext uri="{53640926-AAD7-44D8-BBD7-CCE9431645EC}">
+                        <a14:shadowObscured xmlns:a14="http://schemas.microsoft.com/office/drawing/2010/main"/>
+                      </a:ext>
+                    </a:extLst>
                   </pic:spPr>
                 </pic:pic>
               </a:graphicData>
@@ -1481,9 +1311,10 @@
       <w:pPr>
         <w:pStyle w:val="Heading3"/>
       </w:pPr>
-      <w:bookmarkStart w:id="6" w:name="_Working_with_Programs"/>
-      <w:bookmarkEnd w:id="6"/>
-      <w:r>
+      <w:bookmarkStart w:id="7" w:name="_Working_with_Programs"/>
+      <w:bookmarkEnd w:id="7"/>
+      <w:r>
+        <w:lastRenderedPageBreak/>
         <w:t>Working with Programs</w:t>
       </w:r>
     </w:p>
@@ -1500,7 +1331,6 @@
     </w:p>
     <w:p>
       <w:pPr>
-        <w:ind w:left="1170"/>
         <w:jc w:val="center"/>
       </w:pPr>
       <w:r>
@@ -1510,16 +1340,16 @@
         <mc:AlternateContent>
           <mc:Choice Requires="wps">
             <w:drawing>
-              <wp:anchor distT="0" distB="0" distL="114300" distR="114300" simplePos="0" relativeHeight="251649024" behindDoc="0" locked="0" layoutInCell="1" allowOverlap="1" wp14:anchorId="2DD48056" wp14:editId="4C4C39EF">
+              <wp:anchor distT="0" distB="0" distL="114300" distR="114300" simplePos="0" relativeHeight="251646976" behindDoc="0" locked="0" layoutInCell="1" allowOverlap="1" wp14:anchorId="063B4EEC" wp14:editId="2C4F6BA2">
                 <wp:simplePos x="0" y="0"/>
                 <wp:positionH relativeFrom="column">
-                  <wp:posOffset>6223000</wp:posOffset>
+                  <wp:posOffset>5689600</wp:posOffset>
                 </wp:positionH>
                 <wp:positionV relativeFrom="paragraph">
-                  <wp:posOffset>2483485</wp:posOffset>
+                  <wp:posOffset>2773680</wp:posOffset>
                 </wp:positionV>
-                <wp:extent cx="2861522" cy="558800"/>
-                <wp:effectExtent l="0" t="0" r="15240" b="12700"/>
+                <wp:extent cx="3302000" cy="624114"/>
+                <wp:effectExtent l="0" t="0" r="12700" b="24130"/>
                 <wp:wrapNone/>
                 <wp:docPr id="103" name="Rectangle 103"/>
                 <wp:cNvGraphicFramePr/>
@@ -1530,7 +1360,7 @@
                       <wps:spPr>
                         <a:xfrm>
                           <a:off x="0" y="0"/>
-                          <a:ext cx="2861522" cy="558800"/>
+                          <a:ext cx="3302000" cy="624114"/>
                         </a:xfrm>
                         <a:prstGeom prst="rect">
                           <a:avLst/>
@@ -1576,7 +1406,7 @@
           </mc:Choice>
           <mc:Fallback>
             <w:pict>
-              <v:rect w14:anchorId="611AF193" id="Rectangle 103" o:spid="_x0000_s1026" style="position:absolute;margin-left:490pt;margin-top:195.55pt;width:225.3pt;height:44pt;z-index:251649024;visibility:visible;mso-wrap-style:square;mso-width-percent:0;mso-height-percent:0;mso-wrap-distance-left:9pt;mso-wrap-distance-top:0;mso-wrap-distance-right:9pt;mso-wrap-distance-bottom:0;mso-position-horizontal:absolute;mso-position-horizontal-relative:text;mso-position-vertical:absolute;mso-position-vertical-relative:text;mso-width-percent:0;mso-height-percent:0;mso-width-relative:margin;mso-height-relative:margin;v-text-anchor:middle" o:gfxdata="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" filled="f" strokecolor="red" strokeweight="2pt"/>
+              <v:rect w14:anchorId="3A0DA9B8" id="Rectangle 103" o:spid="_x0000_s1026" style="position:absolute;margin-left:448pt;margin-top:218.4pt;width:260pt;height:49.15pt;z-index:251646976;visibility:visible;mso-wrap-style:square;mso-width-percent:0;mso-height-percent:0;mso-wrap-distance-left:9pt;mso-wrap-distance-top:0;mso-wrap-distance-right:9pt;mso-wrap-distance-bottom:0;mso-position-horizontal:absolute;mso-position-horizontal-relative:text;mso-position-vertical:absolute;mso-position-vertical-relative:text;mso-width-percent:0;mso-height-percent:0;mso-width-relative:margin;mso-height-relative:margin;v-text-anchor:middle" o:gfxdata="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" filled="f" strokecolor="red" strokeweight="2pt"/>
             </w:pict>
           </mc:Fallback>
         </mc:AlternateContent>
@@ -1586,10 +1416,10 @@
           <w:noProof/>
         </w:rPr>
         <w:drawing>
-          <wp:inline distT="0" distB="0" distL="0" distR="0" wp14:anchorId="235765BC" wp14:editId="6AE6A3F4">
-            <wp:extent cx="3685660" cy="3971925"/>
-            <wp:effectExtent l="38100" t="38100" r="86360" b="85725"/>
-            <wp:docPr id="106" name="Picture 106"/>
+          <wp:inline distT="0" distB="0" distL="0" distR="0" wp14:anchorId="0C41E923" wp14:editId="57999EC2">
+            <wp:extent cx="4014154" cy="3473359"/>
+            <wp:effectExtent l="0" t="0" r="5715" b="0"/>
+            <wp:docPr id="2" name="Picture 2"/>
             <wp:cNvGraphicFramePr>
               <a:graphicFrameLocks xmlns:a="http://schemas.openxmlformats.org/drawingml/2006/main" noChangeAspect="1"/>
             </wp:cNvGraphicFramePr>
@@ -1602,24 +1432,20 @@
                   </pic:nvPicPr>
                   <pic:blipFill rotWithShape="1">
                     <a:blip r:embed="rId11"/>
-                    <a:srcRect r="77596" b="57076"/>
+                    <a:srcRect r="78403" b="66777"/>
                     <a:stretch/>
                   </pic:blipFill>
                   <pic:spPr bwMode="auto">
                     <a:xfrm>
                       <a:off x="0" y="0"/>
-                      <a:ext cx="3698688" cy="3985965"/>
+                      <a:ext cx="4029975" cy="3487048"/>
                     </a:xfrm>
                     <a:prstGeom prst="rect">
                       <a:avLst/>
                     </a:prstGeom>
-                    <a:effectLst>
-                      <a:outerShdw blurRad="50800" dist="38100" dir="2700000" algn="tl" rotWithShape="0">
-                        <a:prstClr val="black">
-                          <a:alpha val="40000"/>
-                        </a:prstClr>
-                      </a:outerShdw>
-                    </a:effectLst>
+                    <a:ln>
+                      <a:noFill/>
+                    </a:ln>
                     <a:extLst>
                       <a:ext uri="{53640926-AAD7-44D8-BBD7-CCE9431645EC}">
                         <a14:shadowObscured xmlns:a14="http://schemas.microsoft.com/office/drawing/2010/main"/>
@@ -1634,6 +1460,12 @@
       </w:r>
     </w:p>
     <w:p>
+      <w:pPr>
+        <w:ind w:left="1170"/>
+        <w:jc w:val="center"/>
+      </w:pPr>
+    </w:p>
+    <w:p>
       <w:r>
         <w:rPr>
           <w:u w:val="single"/>
@@ -1646,9 +1478,46 @@
     </w:p>
     <w:p>
       <w:r>
-        <w:lastRenderedPageBreak/>
-        <w:t>Whether you chose to create a new shader or to attach an existing one, after the shader is added to the program, it will also being listed under the Source Files pool for future use. This will enable you to attach that specific shader to other, future or existing, programs as well. There is no limit for the number of programs that can reference the same shader.</w:t>
-      </w:r>
+        <w:t xml:space="preserve">As you can see in the above screenshot, we attached </w:t>
+      </w:r>
+      <w:proofErr w:type="spellStart"/>
+      <w:r>
+        <w:t>SimpleVertexShader.vs</w:t>
+      </w:r>
+      <w:proofErr w:type="spellEnd"/>
+      <w:r>
+        <w:t xml:space="preserve"> as the vertex shader to our OpenGL Rendering Program, and it was also automatically added to the Source Files pool. We can now drag </w:t>
+      </w:r>
+      <w:proofErr w:type="spellStart"/>
+      <w:r>
+        <w:t>SimpleVertexShader.vs</w:t>
+      </w:r>
+      <w:proofErr w:type="spellEnd"/>
+      <w:r>
+        <w:t xml:space="preserve"> from the Source Files pool and drop it on the stage node of any Program that we may add to the project, to reuse </w:t>
+      </w:r>
+      <w:proofErr w:type="spellStart"/>
+      <w:r>
+        <w:t>SimpleVertexShader.vs</w:t>
+      </w:r>
+      <w:proofErr w:type="spellEnd"/>
+      <w:r>
+        <w:t xml:space="preserve"> (there is no dependency in the build process between different Programs).</w:t>
+      </w:r>
+    </w:p>
+    <w:p>
+      <w:r>
+        <w:t>To build the program, right-click on it and select the Build option, or use the F7 shortcut:</w:t>
+      </w:r>
+    </w:p>
+    <w:p>
+      <w:pPr>
+        <w:ind w:left="1170"/>
+        <w:jc w:val="center"/>
+        <w:rPr>
+          <w:noProof/>
+        </w:rPr>
+      </w:pPr>
     </w:p>
     <w:p>
       <w:pPr>
@@ -1662,256 +1531,13 @@
         <mc:AlternateContent>
           <mc:Choice Requires="wps">
             <w:drawing>
-              <wp:anchor distT="0" distB="0" distL="114300" distR="114300" simplePos="0" relativeHeight="251650048" behindDoc="0" locked="0" layoutInCell="1" allowOverlap="1" wp14:anchorId="2D2CAC7F" wp14:editId="25E24A7F">
-                <wp:simplePos x="0" y="0"/>
-                <wp:positionH relativeFrom="column">
-                  <wp:posOffset>3640667</wp:posOffset>
-                </wp:positionH>
-                <wp:positionV relativeFrom="paragraph">
-                  <wp:posOffset>2630170</wp:posOffset>
-                </wp:positionV>
-                <wp:extent cx="2285576" cy="431800"/>
-                <wp:effectExtent l="0" t="0" r="19685" b="25400"/>
-                <wp:wrapNone/>
-                <wp:docPr id="113" name="Rectangle 113"/>
-                <wp:cNvGraphicFramePr/>
-                <a:graphic xmlns:a="http://schemas.openxmlformats.org/drawingml/2006/main">
-                  <a:graphicData uri="http://schemas.microsoft.com/office/word/2010/wordprocessingShape">
-                    <wps:wsp>
-                      <wps:cNvSpPr/>
-                      <wps:spPr>
-                        <a:xfrm>
-                          <a:off x="0" y="0"/>
-                          <a:ext cx="2285576" cy="431800"/>
-                        </a:xfrm>
-                        <a:prstGeom prst="rect">
-                          <a:avLst/>
-                        </a:prstGeom>
-                        <a:noFill/>
-                        <a:ln>
-                          <a:solidFill>
-                            <a:srgbClr val="FF0000"/>
-                          </a:solidFill>
-                        </a:ln>
-                      </wps:spPr>
-                      <wps:style>
-                        <a:lnRef idx="2">
-                          <a:schemeClr val="accent6"/>
-                        </a:lnRef>
-                        <a:fillRef idx="1">
-                          <a:schemeClr val="lt1"/>
-                        </a:fillRef>
-                        <a:effectRef idx="0">
-                          <a:schemeClr val="accent6"/>
-                        </a:effectRef>
-                        <a:fontRef idx="minor">
-                          <a:schemeClr val="dk1"/>
-                        </a:fontRef>
-                      </wps:style>
-                      <wps:bodyPr rot="0" spcFirstLastPara="0" vertOverflow="overflow" horzOverflow="overflow" vert="horz" wrap="square" lIns="91440" tIns="45720" rIns="91440" bIns="45720" numCol="1" spcCol="0" rtlCol="0" fromWordArt="0" anchor="ctr" anchorCtr="0" forceAA="0" compatLnSpc="1">
-                        <a:prstTxWarp prst="textNoShape">
-                          <a:avLst/>
-                        </a:prstTxWarp>
-                        <a:noAutofit/>
-                      </wps:bodyPr>
-                    </wps:wsp>
-                  </a:graphicData>
-                </a:graphic>
-                <wp14:sizeRelH relativeFrom="margin">
-                  <wp14:pctWidth>0</wp14:pctWidth>
-                </wp14:sizeRelH>
-                <wp14:sizeRelV relativeFrom="margin">
-                  <wp14:pctHeight>0</wp14:pctHeight>
-                </wp14:sizeRelV>
-              </wp:anchor>
-            </w:drawing>
-          </mc:Choice>
-          <mc:Fallback>
-            <w:pict>
-              <v:rect w14:anchorId="37309023" id="Rectangle 113" o:spid="_x0000_s1026" style="position:absolute;margin-left:286.65pt;margin-top:207.1pt;width:179.95pt;height:34pt;z-index:251650048;visibility:visible;mso-wrap-style:square;mso-width-percent:0;mso-height-percent:0;mso-wrap-distance-left:9pt;mso-wrap-distance-top:0;mso-wrap-distance-right:9pt;mso-wrap-distance-bottom:0;mso-position-horizontal:absolute;mso-position-horizontal-relative:text;mso-position-vertical:absolute;mso-position-vertical-relative:text;mso-width-percent:0;mso-height-percent:0;mso-width-relative:margin;mso-height-relative:margin;v-text-anchor:middle" o:gfxdata="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" filled="f" strokecolor="red" strokeweight="2pt"/>
-            </w:pict>
-          </mc:Fallback>
-        </mc:AlternateContent>
-      </w:r>
-      <w:r>
-        <w:rPr>
-          <w:noProof/>
-        </w:rPr>
-        <mc:AlternateContent>
-          <mc:Choice Requires="wps">
-            <w:drawing>
-              <wp:anchor distT="0" distB="0" distL="114300" distR="114300" simplePos="0" relativeHeight="251652096" behindDoc="0" locked="0" layoutInCell="1" allowOverlap="1" wp14:anchorId="7550B31D" wp14:editId="33F45C97">
-                <wp:simplePos x="0" y="0"/>
-                <wp:positionH relativeFrom="column">
-                  <wp:posOffset>3996267</wp:posOffset>
-                </wp:positionH>
-                <wp:positionV relativeFrom="paragraph">
-                  <wp:posOffset>1741170</wp:posOffset>
-                </wp:positionV>
-                <wp:extent cx="1955800" cy="220133"/>
-                <wp:effectExtent l="0" t="0" r="25400" b="27940"/>
-                <wp:wrapNone/>
-                <wp:docPr id="111" name="Rectangle 111"/>
-                <wp:cNvGraphicFramePr/>
-                <a:graphic xmlns:a="http://schemas.openxmlformats.org/drawingml/2006/main">
-                  <a:graphicData uri="http://schemas.microsoft.com/office/word/2010/wordprocessingShape">
-                    <wps:wsp>
-                      <wps:cNvSpPr/>
-                      <wps:spPr>
-                        <a:xfrm>
-                          <a:off x="0" y="0"/>
-                          <a:ext cx="1955800" cy="220133"/>
-                        </a:xfrm>
-                        <a:prstGeom prst="rect">
-                          <a:avLst/>
-                        </a:prstGeom>
-                        <a:noFill/>
-                        <a:ln>
-                          <a:solidFill>
-                            <a:srgbClr val="FF0000"/>
-                          </a:solidFill>
-                        </a:ln>
-                      </wps:spPr>
-                      <wps:style>
-                        <a:lnRef idx="2">
-                          <a:schemeClr val="accent6"/>
-                        </a:lnRef>
-                        <a:fillRef idx="1">
-                          <a:schemeClr val="lt1"/>
-                        </a:fillRef>
-                        <a:effectRef idx="0">
-                          <a:schemeClr val="accent6"/>
-                        </a:effectRef>
-                        <a:fontRef idx="minor">
-                          <a:schemeClr val="dk1"/>
-                        </a:fontRef>
-                      </wps:style>
-                      <wps:bodyPr rot="0" spcFirstLastPara="0" vertOverflow="overflow" horzOverflow="overflow" vert="horz" wrap="square" lIns="91440" tIns="45720" rIns="91440" bIns="45720" numCol="1" spcCol="0" rtlCol="0" fromWordArt="0" anchor="ctr" anchorCtr="0" forceAA="0" compatLnSpc="1">
-                        <a:prstTxWarp prst="textNoShape">
-                          <a:avLst/>
-                        </a:prstTxWarp>
-                        <a:noAutofit/>
-                      </wps:bodyPr>
-                    </wps:wsp>
-                  </a:graphicData>
-                </a:graphic>
-                <wp14:sizeRelH relativeFrom="margin">
-                  <wp14:pctWidth>0</wp14:pctWidth>
-                </wp14:sizeRelH>
-                <wp14:sizeRelV relativeFrom="margin">
-                  <wp14:pctHeight>0</wp14:pctHeight>
-                </wp14:sizeRelV>
-              </wp:anchor>
-            </w:drawing>
-          </mc:Choice>
-          <mc:Fallback>
-            <w:pict>
-              <v:rect w14:anchorId="2FD88D7A" id="Rectangle 111" o:spid="_x0000_s1026" style="position:absolute;margin-left:314.65pt;margin-top:137.1pt;width:154pt;height:17.35pt;z-index:251652096;visibility:visible;mso-wrap-style:square;mso-width-percent:0;mso-height-percent:0;mso-wrap-distance-left:9pt;mso-wrap-distance-top:0;mso-wrap-distance-right:9pt;mso-wrap-distance-bottom:0;mso-position-horizontal:absolute;mso-position-horizontal-relative:text;mso-position-vertical:absolute;mso-position-vertical-relative:text;mso-width-percent:0;mso-height-percent:0;mso-width-relative:margin;mso-height-relative:margin;v-text-anchor:middle" o:gfxdata="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" filled="f" strokecolor="red" strokeweight="2pt"/>
-            </w:pict>
-          </mc:Fallback>
-        </mc:AlternateContent>
-      </w:r>
-      <w:r>
-        <w:rPr>
-          <w:noProof/>
-        </w:rPr>
-        <w:drawing>
-          <wp:inline distT="0" distB="0" distL="0" distR="0" wp14:anchorId="4090ECD7" wp14:editId="12DAC1BC">
-            <wp:extent cx="7992534" cy="3447760"/>
-            <wp:effectExtent l="38100" t="38100" r="104140" b="95885"/>
-            <wp:docPr id="110" name="Picture 110"/>
-            <wp:cNvGraphicFramePr>
-              <a:graphicFrameLocks xmlns:a="http://schemas.openxmlformats.org/drawingml/2006/main" noChangeAspect="1"/>
-            </wp:cNvGraphicFramePr>
-            <a:graphic xmlns:a="http://schemas.openxmlformats.org/drawingml/2006/main">
-              <a:graphicData uri="http://schemas.openxmlformats.org/drawingml/2006/picture">
-                <pic:pic xmlns:pic="http://schemas.openxmlformats.org/drawingml/2006/picture">
-                  <pic:nvPicPr>
-                    <pic:cNvPr id="1" name=""/>
-                    <pic:cNvPicPr/>
-                  </pic:nvPicPr>
-                  <pic:blipFill>
-                    <a:blip r:embed="rId12"/>
-                    <a:stretch>
-                      <a:fillRect/>
-                    </a:stretch>
-                  </pic:blipFill>
-                  <pic:spPr>
-                    <a:xfrm>
-                      <a:off x="0" y="0"/>
-                      <a:ext cx="8009400" cy="3455036"/>
-                    </a:xfrm>
-                    <a:prstGeom prst="rect">
-                      <a:avLst/>
-                    </a:prstGeom>
-                    <a:effectLst>
-                      <a:outerShdw blurRad="50800" dist="38100" dir="2700000" algn="tl" rotWithShape="0">
-                        <a:prstClr val="black">
-                          <a:alpha val="40000"/>
-                        </a:prstClr>
-                      </a:outerShdw>
-                    </a:effectLst>
-                  </pic:spPr>
-                </pic:pic>
-              </a:graphicData>
-            </a:graphic>
-          </wp:inline>
-        </w:drawing>
-      </w:r>
-    </w:p>
-    <w:p>
-      <w:r>
-        <w:t xml:space="preserve">As you can see in the above screenshot, we attached </w:t>
-      </w:r>
-      <w:proofErr w:type="spellStart"/>
-      <w:r>
-        <w:t>SimpleVertexShader.vs</w:t>
-      </w:r>
-      <w:proofErr w:type="spellEnd"/>
-      <w:r>
-        <w:t xml:space="preserve"> as the vertex shader to our OpenGL Rendering Program, and it was also automatically added to the Source Files pool. We can now drag </w:t>
-      </w:r>
-      <w:proofErr w:type="spellStart"/>
-      <w:r>
-        <w:t>SimpleVertexShader.vs</w:t>
-      </w:r>
-      <w:proofErr w:type="spellEnd"/>
-      <w:r>
-        <w:t xml:space="preserve"> from the Source Files pool and drop it on the stage node of any Program that we may add to the project, to reuse </w:t>
-      </w:r>
-      <w:proofErr w:type="spellStart"/>
-      <w:r>
-        <w:t>SimpleVertexShader.vs</w:t>
-      </w:r>
-      <w:proofErr w:type="spellEnd"/>
-      <w:r>
-        <w:t xml:space="preserve"> (there is no dependency in the build process between different Programs).</w:t>
-      </w:r>
-    </w:p>
-    <w:p>
-      <w:r>
-        <w:t>To build the program, right-click on it and select the Build option, or use the F7 shortcut:</w:t>
-      </w:r>
-    </w:p>
-    <w:p>
-      <w:pPr>
-        <w:ind w:left="1170"/>
-        <w:jc w:val="center"/>
-      </w:pPr>
-      <w:r>
-        <w:rPr>
-          <w:noProof/>
-        </w:rPr>
-        <mc:AlternateContent>
-          <mc:Choice Requires="wps">
-            <w:drawing>
-              <wp:anchor distT="0" distB="0" distL="114300" distR="114300" simplePos="0" relativeHeight="251653120" behindDoc="0" locked="0" layoutInCell="1" allowOverlap="1" wp14:anchorId="6D4703AA" wp14:editId="58647DB4">
+              <wp:anchor distT="0" distB="0" distL="114300" distR="114300" simplePos="0" relativeHeight="251648000" behindDoc="0" locked="0" layoutInCell="1" allowOverlap="1" wp14:anchorId="53126559" wp14:editId="03C6DDE1">
                 <wp:simplePos x="0" y="0"/>
                 <wp:positionH relativeFrom="column">
                   <wp:posOffset>5788025</wp:posOffset>
                 </wp:positionH>
                 <wp:positionV relativeFrom="paragraph">
-                  <wp:posOffset>1301115</wp:posOffset>
+                  <wp:posOffset>1297215</wp:posOffset>
                 </wp:positionV>
                 <wp:extent cx="3242733" cy="872066"/>
                 <wp:effectExtent l="0" t="0" r="15240" b="23495"/>
@@ -1971,7 +1597,7 @@
           </mc:Choice>
           <mc:Fallback>
             <w:pict>
-              <v:rect w14:anchorId="592B10C6" id="Rectangle 116" o:spid="_x0000_s1026" style="position:absolute;margin-left:455.75pt;margin-top:102.45pt;width:255.35pt;height:68.65pt;z-index:251653120;visibility:visible;mso-wrap-style:square;mso-width-percent:0;mso-height-percent:0;mso-wrap-distance-left:9pt;mso-wrap-distance-top:0;mso-wrap-distance-right:9pt;mso-wrap-distance-bottom:0;mso-position-horizontal:absolute;mso-position-horizontal-relative:text;mso-position-vertical:absolute;mso-position-vertical-relative:text;mso-width-percent:0;mso-height-percent:0;mso-width-relative:margin;mso-height-relative:margin;v-text-anchor:middle" o:gfxdata="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" filled="f" strokecolor="red" strokeweight="2pt"/>
+              <v:rect w14:anchorId="505F07D7" id="Rectangle 116" o:spid="_x0000_s1026" style="position:absolute;margin-left:455.75pt;margin-top:102.15pt;width:255.35pt;height:68.65pt;z-index:251648000;visibility:visible;mso-wrap-style:square;mso-width-percent:0;mso-height-percent:0;mso-wrap-distance-left:9pt;mso-wrap-distance-top:0;mso-wrap-distance-right:9pt;mso-wrap-distance-bottom:0;mso-position-horizontal:absolute;mso-position-horizontal-relative:text;mso-position-vertical:absolute;mso-position-vertical-relative:text;mso-width-percent:0;mso-height-percent:0;mso-width-relative:margin;mso-height-relative:margin;v-text-anchor:middle" o:gfxdata="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" filled="f" strokecolor="red" strokeweight="2pt"/>
             </w:pict>
           </mc:Fallback>
         </mc:AlternateContent>
@@ -1982,8 +1608,8 @@
         </w:rPr>
         <w:drawing>
           <wp:inline distT="0" distB="0" distL="0" distR="0" wp14:anchorId="2237406E" wp14:editId="3CAF6DDD">
-            <wp:extent cx="3648523" cy="3872453"/>
-            <wp:effectExtent l="38100" t="38100" r="104775" b="90170"/>
+            <wp:extent cx="3648075" cy="2503714"/>
+            <wp:effectExtent l="38100" t="38100" r="85725" b="87630"/>
             <wp:docPr id="115" name="Picture 115"/>
             <wp:cNvGraphicFramePr>
               <a:graphicFrameLocks xmlns:a="http://schemas.openxmlformats.org/drawingml/2006/main" noChangeAspect="1"/>
@@ -1996,18 +1622,21 @@
                     <pic:cNvPicPr/>
                   </pic:nvPicPr>
                   <pic:blipFill rotWithShape="1">
-                    <a:blip r:embed="rId13"/>
-                    <a:srcRect r="71108" b="45483"/>
+                    <a:blip r:embed="rId12"/>
+                    <a:srcRect r="71108" b="64748"/>
                     <a:stretch/>
                   </pic:blipFill>
                   <pic:spPr bwMode="auto">
                     <a:xfrm>
                       <a:off x="0" y="0"/>
-                      <a:ext cx="3652327" cy="3876491"/>
+                      <a:ext cx="3652327" cy="2506632"/>
                     </a:xfrm>
                     <a:prstGeom prst="rect">
                       <a:avLst/>
                     </a:prstGeom>
+                    <a:ln>
+                      <a:noFill/>
+                    </a:ln>
                     <a:effectLst>
                       <a:outerShdw blurRad="50800" dist="38100" dir="2700000" algn="tl" rotWithShape="0">
                         <a:prstClr val="black">
@@ -2055,7 +1684,7 @@
         <mc:AlternateContent>
           <mc:Choice Requires="wps">
             <w:drawing>
-              <wp:anchor distT="0" distB="0" distL="114300" distR="114300" simplePos="0" relativeHeight="251654144" behindDoc="0" locked="0" layoutInCell="1" allowOverlap="1" wp14:anchorId="31169014" wp14:editId="49A20C1B">
+              <wp:anchor distT="0" distB="0" distL="114300" distR="114300" simplePos="0" relativeHeight="251659264" behindDoc="0" locked="0" layoutInCell="1" allowOverlap="1" wp14:anchorId="31169014" wp14:editId="49A20C1B">
                 <wp:simplePos x="0" y="0"/>
                 <wp:positionH relativeFrom="column">
                   <wp:posOffset>7099935</wp:posOffset>
@@ -2121,7 +1750,7 @@
           </mc:Choice>
           <mc:Fallback>
             <w:pict>
-              <v:rect w14:anchorId="650742F8" id="Rectangle 120" o:spid="_x0000_s1026" style="position:absolute;margin-left:559.05pt;margin-top:29.5pt;width:18pt;height:20pt;z-index:251654144;visibility:visible;mso-wrap-style:square;mso-width-percent:0;mso-height-percent:0;mso-wrap-distance-left:9pt;mso-wrap-distance-top:0;mso-wrap-distance-right:9pt;mso-wrap-distance-bottom:0;mso-position-horizontal:absolute;mso-position-horizontal-relative:text;mso-position-vertical:absolute;mso-position-vertical-relative:text;mso-width-percent:0;mso-height-percent:0;mso-width-relative:margin;mso-height-relative:margin;v-text-anchor:middle" o:gfxdata="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" filled="f" strokecolor="red" strokeweight="2pt"/>
+              <v:rect w14:anchorId="19538FE8" id="Rectangle 120" o:spid="_x0000_s1026" style="position:absolute;margin-left:559.05pt;margin-top:29.5pt;width:18pt;height:20pt;z-index:251659264;visibility:visible;mso-wrap-style:square;mso-width-percent:0;mso-height-percent:0;mso-wrap-distance-left:9pt;mso-wrap-distance-top:0;mso-wrap-distance-right:9pt;mso-wrap-distance-bottom:0;mso-position-horizontal:absolute;mso-position-horizontal-relative:text;mso-position-vertical:absolute;mso-position-vertical-relative:text;mso-width-percent:0;mso-height-percent:0;mso-width-relative:margin;mso-height-relative:margin;v-text-anchor:middle" o:gfxdata="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" filled="f" strokecolor="red" strokeweight="2pt"/>
             </w:pict>
           </mc:Fallback>
         </mc:AlternateContent>
@@ -2146,7 +1775,7 @@
                     <pic:cNvPicPr/>
                   </pic:nvPicPr>
                   <pic:blipFill rotWithShape="1">
-                    <a:blip r:embed="rId13"/>
+                    <a:blip r:embed="rId12"/>
                     <a:srcRect r="77521" b="91179"/>
                     <a:stretch/>
                   </pic:blipFill>
@@ -2191,8 +1820,8 @@
           <w:bCs w:val="0"/>
         </w:rPr>
       </w:pPr>
-      <w:bookmarkStart w:id="7" w:name="_Working_with_Folders"/>
-      <w:bookmarkEnd w:id="7"/>
+      <w:bookmarkStart w:id="8" w:name="_Working_with_Folders"/>
+      <w:bookmarkEnd w:id="8"/>
       <w:r>
         <w:t>Working with Folders</w:t>
       </w:r>
@@ -2201,6 +1830,15 @@
       <w:r>
         <w:t>After creating a new OpenCL or DirectX Folder, an empty Folder would be listed in the Explorer Tree:</w:t>
       </w:r>
+    </w:p>
+    <w:p>
+      <w:pPr>
+        <w:ind w:left="1170"/>
+        <w:jc w:val="center"/>
+        <w:rPr>
+          <w:noProof/>
+        </w:rPr>
+      </w:pPr>
     </w:p>
     <w:p>
       <w:pPr>
@@ -2217,13 +1855,13 @@
         <mc:AlternateContent>
           <mc:Choice Requires="wps">
             <w:drawing>
-              <wp:anchor distT="0" distB="0" distL="114300" distR="114300" simplePos="0" relativeHeight="251655168" behindDoc="0" locked="0" layoutInCell="1" allowOverlap="1" wp14:anchorId="1F58E2A9" wp14:editId="2FFC26F1">
+              <wp:anchor distT="0" distB="0" distL="114300" distR="114300" simplePos="0" relativeHeight="251649024" behindDoc="0" locked="0" layoutInCell="1" allowOverlap="1" wp14:anchorId="4A6A5299" wp14:editId="6BEFA1E7">
                 <wp:simplePos x="0" y="0"/>
                 <wp:positionH relativeFrom="column">
                   <wp:posOffset>5648325</wp:posOffset>
                 </wp:positionH>
                 <wp:positionV relativeFrom="paragraph">
-                  <wp:posOffset>1887855</wp:posOffset>
+                  <wp:posOffset>1889488</wp:posOffset>
                 </wp:positionV>
                 <wp:extent cx="2447925" cy="695325"/>
                 <wp:effectExtent l="0" t="0" r="28575" b="28575"/>
@@ -2283,7 +1921,7 @@
           </mc:Choice>
           <mc:Fallback>
             <w:pict>
-              <v:rect w14:anchorId="7ECDD8A8" id="Rectangle 123" o:spid="_x0000_s1026" style="position:absolute;margin-left:444.75pt;margin-top:148.65pt;width:192.75pt;height:54.75pt;z-index:251655168;visibility:visible;mso-wrap-style:square;mso-width-percent:0;mso-height-percent:0;mso-wrap-distance-left:9pt;mso-wrap-distance-top:0;mso-wrap-distance-right:9pt;mso-wrap-distance-bottom:0;mso-position-horizontal:absolute;mso-position-horizontal-relative:text;mso-position-vertical:absolute;mso-position-vertical-relative:text;mso-width-percent:0;mso-height-percent:0;mso-width-relative:margin;mso-height-relative:margin;v-text-anchor:middle" o:gfxdata="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" filled="f" strokecolor="red" strokeweight="2pt"/>
+              <v:rect w14:anchorId="45E4DD07" id="Rectangle 123" o:spid="_x0000_s1026" style="position:absolute;margin-left:444.75pt;margin-top:148.8pt;width:192.75pt;height:54.75pt;z-index:251649024;visibility:visible;mso-wrap-style:square;mso-width-percent:0;mso-height-percent:0;mso-wrap-distance-left:9pt;mso-wrap-distance-top:0;mso-wrap-distance-right:9pt;mso-wrap-distance-bottom:0;mso-position-horizontal:absolute;mso-position-horizontal-relative:text;mso-position-vertical:absolute;mso-position-vertical-relative:text;mso-width-percent:0;mso-height-percent:0;mso-width-relative:margin;mso-height-relative:margin;v-text-anchor:middle" o:gfxdata="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" filled="f" strokecolor="red" strokeweight="2pt"/>
             </w:pict>
           </mc:Fallback>
         </mc:AlternateContent>
@@ -2294,8 +1932,8 @@
         </w:rPr>
         <w:drawing>
           <wp:inline distT="0" distB="0" distL="0" distR="0" wp14:anchorId="776EB235" wp14:editId="6CB7801B">
-            <wp:extent cx="4095750" cy="3381375"/>
-            <wp:effectExtent l="38100" t="38100" r="95250" b="104775"/>
+            <wp:extent cx="4095750" cy="2540000"/>
+            <wp:effectExtent l="38100" t="38100" r="95250" b="88900"/>
             <wp:docPr id="122" name="Picture 122"/>
             <wp:cNvGraphicFramePr>
               <a:graphicFrameLocks xmlns:a="http://schemas.openxmlformats.org/drawingml/2006/main" noChangeAspect="1"/>
@@ -2307,20 +1945,22 @@
                     <pic:cNvPr id="1" name=""/>
                     <pic:cNvPicPr/>
                   </pic:nvPicPr>
-                  <pic:blipFill>
-                    <a:blip r:embed="rId14"/>
-                    <a:stretch>
-                      <a:fillRect/>
-                    </a:stretch>
+                  <pic:blipFill rotWithShape="1">
+                    <a:blip r:embed="rId13"/>
+                    <a:srcRect b="24882"/>
+                    <a:stretch/>
                   </pic:blipFill>
-                  <pic:spPr>
+                  <pic:spPr bwMode="auto">
                     <a:xfrm>
                       <a:off x="0" y="0"/>
-                      <a:ext cx="4095750" cy="3381375"/>
+                      <a:ext cx="4095750" cy="2540000"/>
                     </a:xfrm>
                     <a:prstGeom prst="rect">
                       <a:avLst/>
                     </a:prstGeom>
+                    <a:ln>
+                      <a:noFill/>
+                    </a:ln>
                     <a:effectLst>
                       <a:outerShdw blurRad="50800" dist="38100" dir="2700000" algn="tl" rotWithShape="0">
                         <a:prstClr val="black">
@@ -2328,6 +1968,11 @@
                         </a:prstClr>
                       </a:outerShdw>
                     </a:effectLst>
+                    <a:extLst>
+                      <a:ext uri="{53640926-AAD7-44D8-BBD7-CCE9431645EC}">
+                        <a14:shadowObscured xmlns:a14="http://schemas.microsoft.com/office/drawing/2010/main"/>
+                      </a:ext>
+                    </a:extLst>
                   </pic:spPr>
                 </pic:pic>
               </a:graphicData>
@@ -2345,6 +1990,15 @@
       <w:pPr>
         <w:ind w:left="1170"/>
         <w:jc w:val="center"/>
+        <w:rPr>
+          <w:noProof/>
+        </w:rPr>
+      </w:pPr>
+    </w:p>
+    <w:p>
+      <w:pPr>
+        <w:ind w:left="1170"/>
+        <w:jc w:val="center"/>
       </w:pPr>
       <w:r>
         <w:rPr>
@@ -2353,13 +2007,13 @@
         <mc:AlternateContent>
           <mc:Choice Requires="wps">
             <w:drawing>
-              <wp:anchor distT="0" distB="0" distL="114300" distR="114300" simplePos="0" relativeHeight="251656192" behindDoc="0" locked="0" layoutInCell="1" allowOverlap="1" wp14:anchorId="56BA7887" wp14:editId="4AAEC276">
+              <wp:anchor distT="0" distB="0" distL="114300" distR="114300" simplePos="0" relativeHeight="251652096" behindDoc="0" locked="0" layoutInCell="1" allowOverlap="1" wp14:anchorId="681C17A1" wp14:editId="18C360B8">
                 <wp:simplePos x="0" y="0"/>
                 <wp:positionH relativeFrom="column">
-                  <wp:posOffset>6124575</wp:posOffset>
+                  <wp:posOffset>6116955</wp:posOffset>
                 </wp:positionH>
                 <wp:positionV relativeFrom="paragraph">
-                  <wp:posOffset>2127885</wp:posOffset>
+                  <wp:posOffset>2132693</wp:posOffset>
                 </wp:positionV>
                 <wp:extent cx="1866900" cy="228600"/>
                 <wp:effectExtent l="0" t="0" r="19050" b="19050"/>
@@ -2419,7 +2073,7 @@
           </mc:Choice>
           <mc:Fallback>
             <w:pict>
-              <v:rect w14:anchorId="1B05F292" id="Rectangle 127" o:spid="_x0000_s1026" style="position:absolute;margin-left:482.25pt;margin-top:167.55pt;width:147pt;height:18pt;z-index:251656192;visibility:visible;mso-wrap-style:square;mso-width-percent:0;mso-height-percent:0;mso-wrap-distance-left:9pt;mso-wrap-distance-top:0;mso-wrap-distance-right:9pt;mso-wrap-distance-bottom:0;mso-position-horizontal:absolute;mso-position-horizontal-relative:text;mso-position-vertical:absolute;mso-position-vertical-relative:text;mso-width-percent:0;mso-height-percent:0;mso-width-relative:margin;mso-height-relative:margin;v-text-anchor:middle" o:gfxdata="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" filled="f" strokecolor="red" strokeweight="2pt"/>
+              <v:rect w14:anchorId="2DD49680" id="Rectangle 127" o:spid="_x0000_s1026" style="position:absolute;margin-left:481.65pt;margin-top:167.95pt;width:147pt;height:18pt;z-index:251652096;visibility:visible;mso-wrap-style:square;mso-width-percent:0;mso-height-percent:0;mso-wrap-distance-left:9pt;mso-wrap-distance-top:0;mso-wrap-distance-right:9pt;mso-wrap-distance-bottom:0;mso-position-horizontal:absolute;mso-position-horizontal-relative:text;mso-position-vertical:absolute;mso-position-vertical-relative:text;mso-width-percent:0;mso-height-percent:0;mso-width-relative:margin;mso-height-relative:margin;v-text-anchor:middle" o:gfxdata="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" filled="f" strokecolor="red" strokeweight="2pt"/>
             </w:pict>
           </mc:Fallback>
         </mc:AlternateContent>
@@ -2429,9 +2083,9 @@
           <w:noProof/>
         </w:rPr>
         <w:drawing>
-          <wp:inline distT="0" distB="0" distL="0" distR="0" wp14:anchorId="2D670687" wp14:editId="647244D4">
-            <wp:extent cx="4095750" cy="3381375"/>
-            <wp:effectExtent l="38100" t="38100" r="95250" b="104775"/>
+          <wp:inline distT="0" distB="0" distL="0" distR="0" wp14:anchorId="1A623588" wp14:editId="44AC6F35">
+            <wp:extent cx="4095750" cy="2532743"/>
+            <wp:effectExtent l="38100" t="38100" r="95250" b="96520"/>
             <wp:docPr id="124" name="Picture 124"/>
             <wp:cNvGraphicFramePr>
               <a:graphicFrameLocks xmlns:a="http://schemas.openxmlformats.org/drawingml/2006/main" noChangeAspect="1"/>
@@ -2443,20 +2097,22 @@
                     <pic:cNvPr id="1" name=""/>
                     <pic:cNvPicPr/>
                   </pic:nvPicPr>
-                  <pic:blipFill>
-                    <a:blip r:embed="rId14"/>
-                    <a:stretch>
-                      <a:fillRect/>
-                    </a:stretch>
+                  <pic:blipFill rotWithShape="1">
+                    <a:blip r:embed="rId13"/>
+                    <a:srcRect b="25097"/>
+                    <a:stretch/>
                   </pic:blipFill>
-                  <pic:spPr>
+                  <pic:spPr bwMode="auto">
                     <a:xfrm>
                       <a:off x="0" y="0"/>
-                      <a:ext cx="4095750" cy="3381375"/>
+                      <a:ext cx="4095750" cy="2532743"/>
                     </a:xfrm>
                     <a:prstGeom prst="rect">
                       <a:avLst/>
                     </a:prstGeom>
+                    <a:ln>
+                      <a:noFill/>
+                    </a:ln>
                     <a:effectLst>
                       <a:outerShdw blurRad="50800" dist="38100" dir="2700000" algn="tl" rotWithShape="0">
                         <a:prstClr val="black">
@@ -2464,6 +2120,11 @@
                         </a:prstClr>
                       </a:outerShdw>
                     </a:effectLst>
+                    <a:extLst>
+                      <a:ext uri="{53640926-AAD7-44D8-BBD7-CCE9431645EC}">
+                        <a14:shadowObscured xmlns:a14="http://schemas.microsoft.com/office/drawing/2010/main"/>
+                      </a:ext>
+                    </a:extLst>
                   </pic:spPr>
                 </pic:pic>
               </a:graphicData>
@@ -2481,16 +2142,18 @@
       <w:pPr>
         <w:ind w:left="1170"/>
         <w:jc w:val="center"/>
-      </w:pPr>
-      <w:r>
         <w:rPr>
           <w:noProof/>
         </w:rPr>
-        <w:lastRenderedPageBreak/>
+      </w:pPr>
+      <w:r>
+        <w:rPr>
+          <w:noProof/>
+        </w:rPr>
         <mc:AlternateContent>
           <mc:Choice Requires="wps">
             <w:drawing>
-              <wp:anchor distT="0" distB="0" distL="114300" distR="114300" simplePos="0" relativeHeight="251657216" behindDoc="0" locked="0" layoutInCell="1" allowOverlap="1" wp14:anchorId="0EC7666A" wp14:editId="12B0AB7B">
+              <wp:anchor distT="0" distB="0" distL="114300" distR="114300" simplePos="0" relativeHeight="251653120" behindDoc="0" locked="0" layoutInCell="1" allowOverlap="1" wp14:anchorId="45FE2DAA" wp14:editId="432AB943">
                 <wp:simplePos x="0" y="0"/>
                 <wp:positionH relativeFrom="column">
                   <wp:posOffset>6133465</wp:posOffset>
@@ -2556,68 +2219,11 @@
           </mc:Choice>
           <mc:Fallback>
             <w:pict>
-              <v:rect w14:anchorId="5726CD1D" id="Rectangle 134" o:spid="_x0000_s1026" style="position:absolute;margin-left:482.95pt;margin-top:184.45pt;width:152.25pt;height:18.75pt;z-index:251657216;visibility:visible;mso-wrap-style:square;mso-width-percent:0;mso-height-percent:0;mso-wrap-distance-left:9pt;mso-wrap-distance-top:0;mso-wrap-distance-right:9pt;mso-wrap-distance-bottom:0;mso-position-horizontal:absolute;mso-position-horizontal-relative:text;mso-position-vertical:absolute;mso-position-vertical-relative:text;mso-width-percent:0;mso-height-percent:0;mso-width-relative:margin;mso-height-relative:margin;v-text-anchor:middle" o:gfxdata="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" filled="f" strokecolor="red" strokeweight="2pt"/>
+              <v:rect w14:anchorId="75A640E5" id="Rectangle 134" o:spid="_x0000_s1026" style="position:absolute;margin-left:482.95pt;margin-top:184.45pt;width:152.25pt;height:18.75pt;z-index:251653120;visibility:visible;mso-wrap-style:square;mso-width-percent:0;mso-height-percent:0;mso-wrap-distance-left:9pt;mso-wrap-distance-top:0;mso-wrap-distance-right:9pt;mso-wrap-distance-bottom:0;mso-position-horizontal:absolute;mso-position-horizontal-relative:text;mso-position-vertical:absolute;mso-position-vertical-relative:text;mso-width-percent:0;mso-height-percent:0;mso-width-relative:margin;mso-height-relative:margin;v-text-anchor:middle" o:gfxdata="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" filled="f" strokecolor="red" strokeweight="2pt"/>
             </w:pict>
           </mc:Fallback>
         </mc:AlternateContent>
       </w:r>
-      <w:r>
-        <w:rPr>
-          <w:noProof/>
-        </w:rPr>
-        <w:drawing>
-          <wp:inline distT="0" distB="0" distL="0" distR="0" wp14:anchorId="1EAF3F4A" wp14:editId="441BB6CD">
-            <wp:extent cx="4095750" cy="3381375"/>
-            <wp:effectExtent l="38100" t="38100" r="95250" b="104775"/>
-            <wp:docPr id="131" name="Picture 131"/>
-            <wp:cNvGraphicFramePr>
-              <a:graphicFrameLocks xmlns:a="http://schemas.openxmlformats.org/drawingml/2006/main" noChangeAspect="1"/>
-            </wp:cNvGraphicFramePr>
-            <a:graphic xmlns:a="http://schemas.openxmlformats.org/drawingml/2006/main">
-              <a:graphicData uri="http://schemas.openxmlformats.org/drawingml/2006/picture">
-                <pic:pic xmlns:pic="http://schemas.openxmlformats.org/drawingml/2006/picture">
-                  <pic:nvPicPr>
-                    <pic:cNvPr id="1" name=""/>
-                    <pic:cNvPicPr/>
-                  </pic:nvPicPr>
-                  <pic:blipFill>
-                    <a:blip r:embed="rId14"/>
-                    <a:stretch>
-                      <a:fillRect/>
-                    </a:stretch>
-                  </pic:blipFill>
-                  <pic:spPr>
-                    <a:xfrm>
-                      <a:off x="0" y="0"/>
-                      <a:ext cx="4095750" cy="3381375"/>
-                    </a:xfrm>
-                    <a:prstGeom prst="rect">
-                      <a:avLst/>
-                    </a:prstGeom>
-                    <a:effectLst>
-                      <a:outerShdw blurRad="50800" dist="38100" dir="2700000" algn="tl" rotWithShape="0">
-                        <a:prstClr val="black">
-                          <a:alpha val="40000"/>
-                        </a:prstClr>
-                      </a:outerShdw>
-                    </a:effectLst>
-                  </pic:spPr>
-                </pic:pic>
-              </a:graphicData>
-            </a:graphic>
-          </wp:inline>
-        </w:drawing>
-      </w:r>
-    </w:p>
-    <w:p>
-      <w:pPr>
-        <w:ind w:left="1170"/>
-      </w:pPr>
-    </w:p>
-    <w:p>
-      <w:r>
-        <w:t>After adding source files to the Folder, they will be listed both under the active Folder and under the Source Files pool (for future use):</w:t>
-      </w:r>
     </w:p>
     <w:p>
       <w:pPr>
@@ -2628,21 +2234,22 @@
         <w:rPr>
           <w:noProof/>
         </w:rPr>
+        <w:lastRenderedPageBreak/>
         <mc:AlternateContent>
           <mc:Choice Requires="wps">
             <w:drawing>
-              <wp:anchor distT="0" distB="0" distL="114300" distR="114300" simplePos="0" relativeHeight="251659264" behindDoc="0" locked="0" layoutInCell="1" allowOverlap="1" wp14:anchorId="7640A3CC" wp14:editId="28D8B455">
+              <wp:anchor distT="0" distB="0" distL="114300" distR="114300" simplePos="0" relativeHeight="251672576" behindDoc="0" locked="0" layoutInCell="1" allowOverlap="1" wp14:anchorId="4E35C327" wp14:editId="7F8C9F68">
                 <wp:simplePos x="0" y="0"/>
                 <wp:positionH relativeFrom="column">
-                  <wp:posOffset>2790825</wp:posOffset>
+                  <wp:posOffset>6122307</wp:posOffset>
                 </wp:positionH>
                 <wp:positionV relativeFrom="paragraph">
-                  <wp:posOffset>2392045</wp:posOffset>
+                  <wp:posOffset>2348865</wp:posOffset>
                 </wp:positionV>
-                <wp:extent cx="1638300" cy="361950"/>
+                <wp:extent cx="1866900" cy="228600"/>
                 <wp:effectExtent l="0" t="0" r="19050" b="19050"/>
                 <wp:wrapNone/>
-                <wp:docPr id="140" name="Rectangle 140"/>
+                <wp:docPr id="5" name="Rectangle 5"/>
                 <wp:cNvGraphicFramePr/>
                 <a:graphic xmlns:a="http://schemas.openxmlformats.org/drawingml/2006/main">
                   <a:graphicData uri="http://schemas.microsoft.com/office/word/2010/wordprocessingShape">
@@ -2651,7 +2258,7 @@
                       <wps:spPr>
                         <a:xfrm>
                           <a:off x="0" y="0"/>
-                          <a:ext cx="1638300" cy="361950"/>
+                          <a:ext cx="1866900" cy="228600"/>
                         </a:xfrm>
                         <a:prstGeom prst="rect">
                           <a:avLst/>
@@ -2697,7 +2304,7 @@
           </mc:Choice>
           <mc:Fallback>
             <w:pict>
-              <v:rect w14:anchorId="62E7543C" id="Rectangle 140" o:spid="_x0000_s1026" style="position:absolute;margin-left:219.75pt;margin-top:188.35pt;width:129pt;height:28.5pt;z-index:251659264;visibility:visible;mso-wrap-style:square;mso-width-percent:0;mso-height-percent:0;mso-wrap-distance-left:9pt;mso-wrap-distance-top:0;mso-wrap-distance-right:9pt;mso-wrap-distance-bottom:0;mso-position-horizontal:absolute;mso-position-horizontal-relative:text;mso-position-vertical:absolute;mso-position-vertical-relative:text;mso-width-percent:0;mso-height-percent:0;mso-width-relative:margin;mso-height-relative:margin;v-text-anchor:middle" o:gfxdata="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" filled="f" strokecolor="red" strokeweight="2pt"/>
+              <v:rect w14:anchorId="0C3F88A8" id="Rectangle 5" o:spid="_x0000_s1026" style="position:absolute;margin-left:482.05pt;margin-top:184.95pt;width:147pt;height:18pt;z-index:251672576;visibility:visible;mso-wrap-style:square;mso-width-percent:0;mso-height-percent:0;mso-wrap-distance-left:9pt;mso-wrap-distance-top:0;mso-wrap-distance-right:9pt;mso-wrap-distance-bottom:0;mso-position-horizontal:absolute;mso-position-horizontal-relative:text;mso-position-vertical:absolute;mso-position-vertical-relative:text;mso-width-percent:0;mso-height-percent:0;mso-width-relative:margin;mso-height-relative:margin;v-text-anchor:middle" o:gfxdata="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" filled="f" strokecolor="red" strokeweight="2pt"/>
             </w:pict>
           </mc:Fallback>
         </mc:AlternateContent>
@@ -2706,89 +2313,11 @@
         <w:rPr>
           <w:noProof/>
         </w:rPr>
-        <mc:AlternateContent>
-          <mc:Choice Requires="wps">
-            <w:drawing>
-              <wp:anchor distT="0" distB="0" distL="114300" distR="114300" simplePos="0" relativeHeight="251658240" behindDoc="0" locked="0" layoutInCell="1" allowOverlap="1" wp14:anchorId="1C8AF806" wp14:editId="1A59BB2D">
-                <wp:simplePos x="0" y="0"/>
-                <wp:positionH relativeFrom="column">
-                  <wp:posOffset>2800350</wp:posOffset>
-                </wp:positionH>
-                <wp:positionV relativeFrom="paragraph">
-                  <wp:posOffset>1572895</wp:posOffset>
-                </wp:positionV>
-                <wp:extent cx="1638300" cy="361950"/>
-                <wp:effectExtent l="0" t="0" r="19050" b="19050"/>
-                <wp:wrapNone/>
-                <wp:docPr id="146" name="Rectangle 146"/>
-                <wp:cNvGraphicFramePr/>
-                <a:graphic xmlns:a="http://schemas.openxmlformats.org/drawingml/2006/main">
-                  <a:graphicData uri="http://schemas.microsoft.com/office/word/2010/wordprocessingShape">
-                    <wps:wsp>
-                      <wps:cNvSpPr/>
-                      <wps:spPr>
-                        <a:xfrm>
-                          <a:off x="0" y="0"/>
-                          <a:ext cx="1638300" cy="361950"/>
-                        </a:xfrm>
-                        <a:prstGeom prst="rect">
-                          <a:avLst/>
-                        </a:prstGeom>
-                        <a:noFill/>
-                        <a:ln>
-                          <a:solidFill>
-                            <a:srgbClr val="FF0000"/>
-                          </a:solidFill>
-                        </a:ln>
-                      </wps:spPr>
-                      <wps:style>
-                        <a:lnRef idx="2">
-                          <a:schemeClr val="accent6"/>
-                        </a:lnRef>
-                        <a:fillRef idx="1">
-                          <a:schemeClr val="lt1"/>
-                        </a:fillRef>
-                        <a:effectRef idx="0">
-                          <a:schemeClr val="accent6"/>
-                        </a:effectRef>
-                        <a:fontRef idx="minor">
-                          <a:schemeClr val="dk1"/>
-                        </a:fontRef>
-                      </wps:style>
-                      <wps:bodyPr rot="0" spcFirstLastPara="0" vertOverflow="overflow" horzOverflow="overflow" vert="horz" wrap="square" lIns="91440" tIns="45720" rIns="91440" bIns="45720" numCol="1" spcCol="0" rtlCol="0" fromWordArt="0" anchor="ctr" anchorCtr="0" forceAA="0" compatLnSpc="1">
-                        <a:prstTxWarp prst="textNoShape">
-                          <a:avLst/>
-                        </a:prstTxWarp>
-                        <a:noAutofit/>
-                      </wps:bodyPr>
-                    </wps:wsp>
-                  </a:graphicData>
-                </a:graphic>
-                <wp14:sizeRelH relativeFrom="margin">
-                  <wp14:pctWidth>0</wp14:pctWidth>
-                </wp14:sizeRelH>
-                <wp14:sizeRelV relativeFrom="margin">
-                  <wp14:pctHeight>0</wp14:pctHeight>
-                </wp14:sizeRelV>
-              </wp:anchor>
-            </w:drawing>
-          </mc:Choice>
-          <mc:Fallback>
-            <w:pict>
-              <v:rect w14:anchorId="1AD4B140" id="Rectangle 146" o:spid="_x0000_s1026" style="position:absolute;margin-left:220.5pt;margin-top:123.85pt;width:129pt;height:28.5pt;z-index:251658240;visibility:visible;mso-wrap-style:square;mso-width-percent:0;mso-height-percent:0;mso-wrap-distance-left:9pt;mso-wrap-distance-top:0;mso-wrap-distance-right:9pt;mso-wrap-distance-bottom:0;mso-position-horizontal:absolute;mso-position-horizontal-relative:text;mso-position-vertical:absolute;mso-position-vertical-relative:text;mso-width-percent:0;mso-height-percent:0;mso-width-relative:margin;mso-height-relative:margin;v-text-anchor:middle" o:gfxdata="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" filled="f" strokecolor="red" strokeweight="2pt"/>
-            </w:pict>
-          </mc:Fallback>
-        </mc:AlternateContent>
-      </w:r>
-      <w:r>
-        <w:rPr>
-          <w:noProof/>
-        </w:rPr>
         <w:drawing>
-          <wp:inline distT="0" distB="0" distL="0" distR="0" wp14:anchorId="7F6E5B46" wp14:editId="47B099E5">
-            <wp:extent cx="10306050" cy="3309869"/>
-            <wp:effectExtent l="38100" t="38100" r="95250" b="100330"/>
-            <wp:docPr id="139" name="Picture 139"/>
+          <wp:inline distT="0" distB="0" distL="0" distR="0" wp14:anchorId="5BCA89DB" wp14:editId="041770DA">
+            <wp:extent cx="4095750" cy="2545896"/>
+            <wp:effectExtent l="38100" t="38100" r="95250" b="102235"/>
+            <wp:docPr id="131" name="Picture 131"/>
             <wp:cNvGraphicFramePr>
               <a:graphicFrameLocks xmlns:a="http://schemas.openxmlformats.org/drawingml/2006/main" noChangeAspect="1"/>
             </wp:cNvGraphicFramePr>
@@ -2799,20 +2328,22 @@
                     <pic:cNvPr id="1" name=""/>
                     <pic:cNvPicPr/>
                   </pic:nvPicPr>
-                  <pic:blipFill>
-                    <a:blip r:embed="rId15"/>
-                    <a:stretch>
-                      <a:fillRect/>
-                    </a:stretch>
+                  <pic:blipFill rotWithShape="1">
+                    <a:blip r:embed="rId13"/>
+                    <a:srcRect b="24708"/>
+                    <a:stretch/>
                   </pic:blipFill>
-                  <pic:spPr>
+                  <pic:spPr bwMode="auto">
                     <a:xfrm>
                       <a:off x="0" y="0"/>
-                      <a:ext cx="10310023" cy="3311145"/>
+                      <a:ext cx="4095750" cy="2545896"/>
                     </a:xfrm>
                     <a:prstGeom prst="rect">
                       <a:avLst/>
                     </a:prstGeom>
+                    <a:ln>
+                      <a:noFill/>
+                    </a:ln>
                     <a:effectLst>
                       <a:outerShdw blurRad="50800" dist="38100" dir="2700000" algn="tl" rotWithShape="0">
                         <a:prstClr val="black">
@@ -2820,6 +2351,11 @@
                         </a:prstClr>
                       </a:outerShdw>
                     </a:effectLst>
+                    <a:extLst>
+                      <a:ext uri="{53640926-AAD7-44D8-BBD7-CCE9431645EC}">
+                        <a14:shadowObscured xmlns:a14="http://schemas.microsoft.com/office/drawing/2010/main"/>
+                      </a:ext>
+                    </a:extLst>
                   </pic:spPr>
                 </pic:pic>
               </a:graphicData>
@@ -2856,7 +2392,6 @@
         <w:rPr>
           <w:noProof/>
         </w:rPr>
-        <w:lastRenderedPageBreak/>
         <mc:AlternateContent>
           <mc:Choice Requires="wps">
             <w:drawing>
@@ -2926,7 +2461,7 @@
           </mc:Choice>
           <mc:Fallback>
             <w:pict>
-              <v:rect w14:anchorId="20275921" id="Rectangle 148" o:spid="_x0000_s1026" style="position:absolute;margin-left:738pt;margin-top:42pt;width:128.25pt;height:56.25pt;z-index:251660288;visibility:visible;mso-wrap-style:square;mso-width-percent:0;mso-height-percent:0;mso-wrap-distance-left:9pt;mso-wrap-distance-top:0;mso-wrap-distance-right:9pt;mso-wrap-distance-bottom:0;mso-position-horizontal:absolute;mso-position-horizontal-relative:text;mso-position-vertical:absolute;mso-position-vertical-relative:text;mso-width-percent:0;mso-height-percent:0;mso-width-relative:margin;mso-height-relative:margin;v-text-anchor:middle" o:gfxdata="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" filled="f" strokecolor="red" strokeweight="2pt"/>
+              <v:rect w14:anchorId="09AEEE69" id="Rectangle 148" o:spid="_x0000_s1026" style="position:absolute;margin-left:738pt;margin-top:42pt;width:128.25pt;height:56.25pt;z-index:251660288;visibility:visible;mso-wrap-style:square;mso-width-percent:0;mso-height-percent:0;mso-wrap-distance-left:9pt;mso-wrap-distance-top:0;mso-wrap-distance-right:9pt;mso-wrap-distance-bottom:0;mso-position-horizontal:absolute;mso-position-horizontal-relative:text;mso-position-vertical:absolute;mso-position-vertical-relative:text;mso-width-percent:0;mso-height-percent:0;mso-width-relative:margin;mso-height-relative:margin;v-text-anchor:middle" o:gfxdata="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" filled="f" strokecolor="red" strokeweight="2pt"/>
             </w:pict>
           </mc:Fallback>
         </mc:AlternateContent>
@@ -2951,7 +2486,7 @@
                     <pic:cNvPicPr/>
                   </pic:nvPicPr>
                   <pic:blipFill rotWithShape="1">
-                    <a:blip r:embed="rId16"/>
+                    <a:blip r:embed="rId14"/>
                     <a:srcRect r="44624" b="70773"/>
                     <a:stretch/>
                   </pic:blipFill>
@@ -3071,7 +2606,7 @@
           </mc:Choice>
           <mc:Fallback>
             <w:pict>
-              <v:rect w14:anchorId="2593F9B7" id="Rectangle 150" o:spid="_x0000_s1026" style="position:absolute;margin-left:555pt;margin-top:113.35pt;width:189pt;height:20.25pt;z-index:251661312;visibility:visible;mso-wrap-style:square;mso-width-percent:0;mso-height-percent:0;mso-wrap-distance-left:9pt;mso-wrap-distance-top:0;mso-wrap-distance-right:9pt;mso-wrap-distance-bottom:0;mso-position-horizontal:absolute;mso-position-horizontal-relative:text;mso-position-vertical:absolute;mso-position-vertical-relative:text;mso-width-percent:0;mso-height-percent:0;mso-width-relative:margin;mso-height-relative:margin;v-text-anchor:middle" o:gfxdata="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" filled="f" strokecolor="red" strokeweight="2pt"/>
+              <v:rect w14:anchorId="4DEDA40E" id="Rectangle 150" o:spid="_x0000_s1026" style="position:absolute;margin-left:555pt;margin-top:113.35pt;width:189pt;height:20.25pt;z-index:251661312;visibility:visible;mso-wrap-style:square;mso-width-percent:0;mso-height-percent:0;mso-wrap-distance-left:9pt;mso-wrap-distance-top:0;mso-wrap-distance-right:9pt;mso-wrap-distance-bottom:0;mso-position-horizontal:absolute;mso-position-horizontal-relative:text;mso-position-vertical:absolute;mso-position-vertical-relative:text;mso-width-percent:0;mso-height-percent:0;mso-width-relative:margin;mso-height-relative:margin;v-text-anchor:middle" o:gfxdata="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" filled="f" strokecolor="red" strokeweight="2pt"/>
             </w:pict>
           </mc:Fallback>
         </mc:AlternateContent>
@@ -3082,8 +2617,8 @@
         </w:rPr>
         <w:drawing>
           <wp:inline distT="0" distB="0" distL="0" distR="0" wp14:anchorId="5FA84415" wp14:editId="5548C886">
-            <wp:extent cx="4297349" cy="3571875"/>
-            <wp:effectExtent l="38100" t="38100" r="103505" b="85725"/>
+            <wp:extent cx="4297045" cy="2220685"/>
+            <wp:effectExtent l="38100" t="38100" r="103505" b="103505"/>
             <wp:docPr id="152" name="Picture 152"/>
             <wp:cNvGraphicFramePr>
               <a:graphicFrameLocks xmlns:a="http://schemas.openxmlformats.org/drawingml/2006/main" noChangeAspect="1"/>
@@ -3096,18 +2631,21 @@
                     <pic:cNvPicPr/>
                   </pic:nvPicPr>
                   <pic:blipFill rotWithShape="1">
-                    <a:blip r:embed="rId17"/>
-                    <a:srcRect t="-1" r="68554" b="53533"/>
+                    <a:blip r:embed="rId15"/>
+                    <a:srcRect t="-1" r="68554" b="71109"/>
                     <a:stretch/>
                   </pic:blipFill>
                   <pic:spPr bwMode="auto">
                     <a:xfrm>
                       <a:off x="0" y="0"/>
-                      <a:ext cx="4303512" cy="3576998"/>
+                      <a:ext cx="4303512" cy="2224027"/>
                     </a:xfrm>
                     <a:prstGeom prst="rect">
                       <a:avLst/>
                     </a:prstGeom>
+                    <a:ln>
+                      <a:noFill/>
+                    </a:ln>
                     <a:effectLst>
                       <a:outerShdw blurRad="50800" dist="38100" dir="2700000" algn="tl" rotWithShape="0">
                         <a:prstClr val="black">
@@ -3130,26 +2668,9 @@
     </w:p>
     <w:p>
       <w:r>
+        <w:lastRenderedPageBreak/>
         <w:t>Unlike the case with Programs, Folders are more flexible as they allow you to build selected source files, without being required to build the whole Folder. To build selected source files, click on the selected source files under the program, while holding the Ctrl key. Then, right-click on one of the selected files and select the build option:</w:t>
       </w:r>
-    </w:p>
-    <w:p>
-      <w:pPr>
-        <w:ind w:left="1170"/>
-        <w:jc w:val="center"/>
-        <w:rPr>
-          <w:noProof/>
-        </w:rPr>
-      </w:pPr>
-    </w:p>
-    <w:p>
-      <w:pPr>
-        <w:ind w:left="1170"/>
-        <w:jc w:val="center"/>
-        <w:rPr>
-          <w:noProof/>
-        </w:rPr>
-      </w:pPr>
     </w:p>
     <w:p>
       <w:pPr>
@@ -3163,17 +2684,16 @@
         <w:rPr>
           <w:noProof/>
         </w:rPr>
-        <w:lastRenderedPageBreak/>
         <mc:AlternateContent>
           <mc:Choice Requires="wps">
             <w:drawing>
-              <wp:anchor distT="0" distB="0" distL="114300" distR="114300" simplePos="0" relativeHeight="251662336" behindDoc="0" locked="0" layoutInCell="1" allowOverlap="1" wp14:anchorId="64418FEC" wp14:editId="423B495E">
+              <wp:anchor distT="0" distB="0" distL="114300" distR="114300" simplePos="0" relativeHeight="251656192" behindDoc="0" locked="0" layoutInCell="1" allowOverlap="1" wp14:anchorId="04408034" wp14:editId="3982ED22">
                 <wp:simplePos x="0" y="0"/>
                 <wp:positionH relativeFrom="column">
                   <wp:posOffset>5438775</wp:posOffset>
                 </wp:positionH>
                 <wp:positionV relativeFrom="paragraph">
-                  <wp:posOffset>1485900</wp:posOffset>
+                  <wp:posOffset>1491706</wp:posOffset>
                 </wp:positionV>
                 <wp:extent cx="3990975" cy="809625"/>
                 <wp:effectExtent l="0" t="0" r="28575" b="28575"/>
@@ -3233,7 +2753,7 @@
           </mc:Choice>
           <mc:Fallback>
             <w:pict>
-              <v:rect w14:anchorId="2E768E5F" id="Rectangle 155" o:spid="_x0000_s1026" style="position:absolute;margin-left:428.25pt;margin-top:117pt;width:314.25pt;height:63.75pt;z-index:251662336;visibility:visible;mso-wrap-style:square;mso-width-percent:0;mso-height-percent:0;mso-wrap-distance-left:9pt;mso-wrap-distance-top:0;mso-wrap-distance-right:9pt;mso-wrap-distance-bottom:0;mso-position-horizontal:absolute;mso-position-horizontal-relative:text;mso-position-vertical:absolute;mso-position-vertical-relative:text;mso-width-percent:0;mso-height-percent:0;mso-width-relative:margin;mso-height-relative:margin;v-text-anchor:middle" o:gfxdata="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" filled="f" strokecolor="red" strokeweight="2pt"/>
+              <v:rect w14:anchorId="5F22F759" id="Rectangle 155" o:spid="_x0000_s1026" style="position:absolute;margin-left:428.25pt;margin-top:117.45pt;width:314.25pt;height:63.75pt;z-index:251656192;visibility:visible;mso-wrap-style:square;mso-width-percent:0;mso-height-percent:0;mso-wrap-distance-left:9pt;mso-wrap-distance-top:0;mso-wrap-distance-right:9pt;mso-wrap-distance-bottom:0;mso-position-horizontal:absolute;mso-position-horizontal-relative:text;mso-position-vertical:absolute;mso-position-vertical-relative:text;mso-width-percent:0;mso-height-percent:0;mso-width-relative:margin;mso-height-relative:margin;v-text-anchor:middle" o:gfxdata="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" filled="f" strokecolor="red" strokeweight="2pt"/>
             </w:pict>
           </mc:Fallback>
         </mc:AlternateContent>
@@ -3244,8 +2764,8 @@
         </w:rPr>
         <w:drawing>
           <wp:inline distT="0" distB="0" distL="0" distR="0" wp14:anchorId="777A85EB" wp14:editId="3270825B">
-            <wp:extent cx="4396105" cy="3571619"/>
-            <wp:effectExtent l="38100" t="38100" r="99695" b="86360"/>
+            <wp:extent cx="4395639" cy="2467428"/>
+            <wp:effectExtent l="38100" t="38100" r="100330" b="104775"/>
             <wp:docPr id="154" name="Picture 154"/>
             <wp:cNvGraphicFramePr>
               <a:graphicFrameLocks xmlns:a="http://schemas.openxmlformats.org/drawingml/2006/main" noChangeAspect="1"/>
@@ -3258,14 +2778,14 @@
                     <pic:cNvPicPr/>
                   </pic:nvPicPr>
                   <pic:blipFill rotWithShape="1">
-                    <a:blip r:embed="rId18"/>
-                    <a:srcRect l="417" r="67556" b="53740"/>
+                    <a:blip r:embed="rId16"/>
+                    <a:srcRect l="417" r="67556" b="68039"/>
                     <a:stretch/>
                   </pic:blipFill>
                   <pic:spPr bwMode="auto">
                     <a:xfrm>
                       <a:off x="0" y="0"/>
-                      <a:ext cx="4406374" cy="3579962"/>
+                      <a:ext cx="4406374" cy="2473454"/>
                     </a:xfrm>
                     <a:prstGeom prst="rect">
                       <a:avLst/>
@@ -3297,36 +2817,27 @@
       <w:pPr>
         <w:pStyle w:val="Heading3"/>
       </w:pPr>
-      <w:bookmarkStart w:id="8" w:name="_Toc371318825"/>
-      <w:bookmarkStart w:id="9" w:name="_Toc371468534"/>
-      <w:bookmarkStart w:id="10" w:name="OLE_LINK86"/>
-    </w:p>
-    <w:p>
-      <w:pPr>
-        <w:pStyle w:val="Heading3"/>
-      </w:pPr>
-      <w:bookmarkStart w:id="11" w:name="_Adding_source_files"/>
-      <w:bookmarkStart w:id="12" w:name="OLE_LINK19"/>
-      <w:bookmarkEnd w:id="11"/>
-      <w:r>
-        <w:t>Adding source files to an existing project</w:t>
-      </w:r>
-      <w:bookmarkEnd w:id="8"/>
+      <w:bookmarkStart w:id="9" w:name="_Adding_source_files"/>
+      <w:bookmarkStart w:id="10" w:name="OLE_LINK19"/>
+      <w:bookmarkStart w:id="11" w:name="_Toc362272196"/>
       <w:bookmarkEnd w:id="9"/>
-    </w:p>
-    <w:bookmarkEnd w:id="10"/>
-    <w:p>
-      <w:pPr>
-        <w:rPr>
-          <w:lang w:eastAsia="x-none"/>
-        </w:rPr>
-      </w:pPr>
-      <w:r>
-        <w:rPr>
-          <w:lang w:eastAsia="x-none"/>
-        </w:rPr>
-        <w:t>The previous sections described how to add existing source files to specific Programs or Folders. You can also add existing source files to the Source Files pool of a project, without attaching the files to any Program or Folder. To do so, double-click on the “Add an existing source file…” node under the Source Files pool:</w:t>
-      </w:r>
+      <w:r>
+        <w:t>Selecting target devices</w:t>
+      </w:r>
+    </w:p>
+    <w:p>
+      <w:r>
+        <w:t>CodeXL Analyzer can target a variety of devices, independent of the device that is physically installed on your system. To select the target devices, for which the build would be performed, first click on the Select Devices button in the Analyzer toolbar:</w:t>
+      </w:r>
+    </w:p>
+    <w:bookmarkEnd w:id="11"/>
+    <w:p>
+      <w:pPr>
+        <w:jc w:val="center"/>
+        <w:rPr>
+          <w:noProof/>
+        </w:rPr>
+      </w:pPr>
     </w:p>
     <w:p>
       <w:pPr>
@@ -3342,917 +2853,7 @@
         <mc:AlternateContent>
           <mc:Choice Requires="wps">
             <w:drawing>
-              <wp:anchor distT="0" distB="0" distL="114300" distR="114300" simplePos="0" relativeHeight="251669504" behindDoc="0" locked="0" layoutInCell="1" allowOverlap="1" wp14:anchorId="2145ABCF" wp14:editId="08DCFA5F">
-                <wp:simplePos x="0" y="0"/>
-                <wp:positionH relativeFrom="column">
-                  <wp:posOffset>5267325</wp:posOffset>
-                </wp:positionH>
-                <wp:positionV relativeFrom="paragraph">
-                  <wp:posOffset>3200400</wp:posOffset>
-                </wp:positionV>
-                <wp:extent cx="2647950" cy="1371600"/>
-                <wp:effectExtent l="0" t="0" r="19050" b="19050"/>
-                <wp:wrapNone/>
-                <wp:docPr id="159" name="Rectangle 159"/>
-                <wp:cNvGraphicFramePr/>
-                <a:graphic xmlns:a="http://schemas.openxmlformats.org/drawingml/2006/main">
-                  <a:graphicData uri="http://schemas.microsoft.com/office/word/2010/wordprocessingShape">
-                    <wps:wsp>
-                      <wps:cNvSpPr/>
-                      <wps:spPr>
-                        <a:xfrm>
-                          <a:off x="0" y="0"/>
-                          <a:ext cx="2647950" cy="1371600"/>
-                        </a:xfrm>
-                        <a:prstGeom prst="rect">
-                          <a:avLst/>
-                        </a:prstGeom>
-                        <a:noFill/>
-                        <a:ln>
-                          <a:solidFill>
-                            <a:srgbClr val="FF0000"/>
-                          </a:solidFill>
-                        </a:ln>
-                      </wps:spPr>
-                      <wps:style>
-                        <a:lnRef idx="2">
-                          <a:schemeClr val="accent6"/>
-                        </a:lnRef>
-                        <a:fillRef idx="1">
-                          <a:schemeClr val="lt1"/>
-                        </a:fillRef>
-                        <a:effectRef idx="0">
-                          <a:schemeClr val="accent6"/>
-                        </a:effectRef>
-                        <a:fontRef idx="minor">
-                          <a:schemeClr val="dk1"/>
-                        </a:fontRef>
-                      </wps:style>
-                      <wps:bodyPr rot="0" spcFirstLastPara="0" vertOverflow="overflow" horzOverflow="overflow" vert="horz" wrap="square" lIns="91440" tIns="45720" rIns="91440" bIns="45720" numCol="1" spcCol="0" rtlCol="0" fromWordArt="0" anchor="ctr" anchorCtr="0" forceAA="0" compatLnSpc="1">
-                        <a:prstTxWarp prst="textNoShape">
-                          <a:avLst/>
-                        </a:prstTxWarp>
-                        <a:noAutofit/>
-                      </wps:bodyPr>
-                    </wps:wsp>
-                  </a:graphicData>
-                </a:graphic>
-                <wp14:sizeRelH relativeFrom="margin">
-                  <wp14:pctWidth>0</wp14:pctWidth>
-                </wp14:sizeRelH>
-                <wp14:sizeRelV relativeFrom="margin">
-                  <wp14:pctHeight>0</wp14:pctHeight>
-                </wp14:sizeRelV>
-              </wp:anchor>
-            </w:drawing>
-          </mc:Choice>
-          <mc:Fallback>
-            <w:pict>
-              <v:rect w14:anchorId="7E715473" id="Rectangle 159" o:spid="_x0000_s1026" style="position:absolute;margin-left:414.75pt;margin-top:252pt;width:208.5pt;height:108pt;z-index:251669504;visibility:visible;mso-wrap-style:square;mso-width-percent:0;mso-height-percent:0;mso-wrap-distance-left:9pt;mso-wrap-distance-top:0;mso-wrap-distance-right:9pt;mso-wrap-distance-bottom:0;mso-position-horizontal:absolute;mso-position-horizontal-relative:text;mso-position-vertical:absolute;mso-position-vertical-relative:text;mso-width-percent:0;mso-height-percent:0;mso-width-relative:margin;mso-height-relative:margin;v-text-anchor:middle" o:gfxdata="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" filled="f" strokecolor="red" strokeweight="2pt"/>
-            </w:pict>
-          </mc:Fallback>
-        </mc:AlternateContent>
-      </w:r>
-      <w:r>
-        <w:rPr>
-          <w:noProof/>
-        </w:rPr>
-        <w:drawing>
-          <wp:inline distT="0" distB="0" distL="0" distR="0" wp14:anchorId="207DBDA5" wp14:editId="12E12016">
-            <wp:extent cx="4095750" cy="4705350"/>
-            <wp:effectExtent l="38100" t="38100" r="95250" b="95250"/>
-            <wp:docPr id="158" name="Picture 158"/>
-            <wp:cNvGraphicFramePr>
-              <a:graphicFrameLocks xmlns:a="http://schemas.openxmlformats.org/drawingml/2006/main" noChangeAspect="1"/>
-            </wp:cNvGraphicFramePr>
-            <a:graphic xmlns:a="http://schemas.openxmlformats.org/drawingml/2006/main">
-              <a:graphicData uri="http://schemas.openxmlformats.org/drawingml/2006/picture">
-                <pic:pic xmlns:pic="http://schemas.openxmlformats.org/drawingml/2006/picture">
-                  <pic:nvPicPr>
-                    <pic:cNvPr id="1" name=""/>
-                    <pic:cNvPicPr/>
-                  </pic:nvPicPr>
-                  <pic:blipFill>
-                    <a:blip r:embed="rId19"/>
-                    <a:stretch>
-                      <a:fillRect/>
-                    </a:stretch>
-                  </pic:blipFill>
-                  <pic:spPr>
-                    <a:xfrm>
-                      <a:off x="0" y="0"/>
-                      <a:ext cx="4095750" cy="4705350"/>
-                    </a:xfrm>
-                    <a:prstGeom prst="rect">
-                      <a:avLst/>
-                    </a:prstGeom>
-                    <a:ln>
-                      <a:noFill/>
-                    </a:ln>
-                    <a:effectLst>
-                      <a:outerShdw blurRad="50800" dist="38100" dir="2700000" algn="tl" rotWithShape="0">
-                        <a:prstClr val="black">
-                          <a:alpha val="40000"/>
-                        </a:prstClr>
-                      </a:outerShdw>
-                    </a:effectLst>
-                  </pic:spPr>
-                </pic:pic>
-              </a:graphicData>
-            </a:graphic>
-          </wp:inline>
-        </w:drawing>
-      </w:r>
-    </w:p>
-    <w:p>
-      <w:pPr>
-        <w:pStyle w:val="Heading3"/>
-      </w:pPr>
-      <w:bookmarkStart w:id="13" w:name="_Creating_a_new_1"/>
-      <w:bookmarkStart w:id="14" w:name="OLE_LINK87"/>
-      <w:bookmarkStart w:id="15" w:name="OLE_LINK7"/>
-      <w:bookmarkEnd w:id="13"/>
-      <w:r>
-        <w:lastRenderedPageBreak/>
-        <w:t>Creating a new source file in an existing project</w:t>
-      </w:r>
-    </w:p>
-    <w:p>
-      <w:pPr>
-        <w:rPr>
-          <w:lang w:eastAsia="x-none"/>
-        </w:rPr>
-      </w:pPr>
-      <w:bookmarkStart w:id="16" w:name="_Analyze_Mode_Options"/>
-      <w:bookmarkStart w:id="17" w:name="_Toc362272196"/>
-      <w:bookmarkEnd w:id="14"/>
-      <w:bookmarkEnd w:id="15"/>
-      <w:bookmarkEnd w:id="16"/>
-      <w:r>
-        <w:rPr>
-          <w:lang w:eastAsia="x-none"/>
-        </w:rPr>
-        <w:t>The previous sections described how to create a new source files and attach it to a specific Program or Folder. You can also create new source files which will only be added to the Source Files pool of a project, without attaching the files to any Program or Folder. To do so, double click on the “Create new source file…” node under the Source Files pool:</w:t>
-      </w:r>
-    </w:p>
-    <w:p>
-      <w:pPr>
-        <w:jc w:val="center"/>
-        <w:rPr>
-          <w:lang w:eastAsia="x-none"/>
-        </w:rPr>
-      </w:pPr>
-      <w:r>
-        <w:rPr>
-          <w:noProof/>
-        </w:rPr>
-        <mc:AlternateContent>
-          <mc:Choice Requires="wps">
-            <w:drawing>
-              <wp:anchor distT="0" distB="0" distL="114300" distR="114300" simplePos="0" relativeHeight="251665408" behindDoc="0" locked="0" layoutInCell="1" allowOverlap="1" wp14:anchorId="6198A7DC" wp14:editId="386C81C8">
-                <wp:simplePos x="0" y="0"/>
-                <wp:positionH relativeFrom="column">
-                  <wp:posOffset>5257800</wp:posOffset>
-                </wp:positionH>
-                <wp:positionV relativeFrom="paragraph">
-                  <wp:posOffset>3190240</wp:posOffset>
-                </wp:positionV>
-                <wp:extent cx="2647950" cy="1371600"/>
-                <wp:effectExtent l="0" t="0" r="19050" b="19050"/>
-                <wp:wrapNone/>
-                <wp:docPr id="165" name="Rectangle 165"/>
-                <wp:cNvGraphicFramePr/>
-                <a:graphic xmlns:a="http://schemas.openxmlformats.org/drawingml/2006/main">
-                  <a:graphicData uri="http://schemas.microsoft.com/office/word/2010/wordprocessingShape">
-                    <wps:wsp>
-                      <wps:cNvSpPr/>
-                      <wps:spPr>
-                        <a:xfrm>
-                          <a:off x="0" y="0"/>
-                          <a:ext cx="2647950" cy="1371600"/>
-                        </a:xfrm>
-                        <a:prstGeom prst="rect">
-                          <a:avLst/>
-                        </a:prstGeom>
-                        <a:noFill/>
-                        <a:ln>
-                          <a:solidFill>
-                            <a:srgbClr val="FF0000"/>
-                          </a:solidFill>
-                        </a:ln>
-                      </wps:spPr>
-                      <wps:style>
-                        <a:lnRef idx="2">
-                          <a:schemeClr val="accent6"/>
-                        </a:lnRef>
-                        <a:fillRef idx="1">
-                          <a:schemeClr val="lt1"/>
-                        </a:fillRef>
-                        <a:effectRef idx="0">
-                          <a:schemeClr val="accent6"/>
-                        </a:effectRef>
-                        <a:fontRef idx="minor">
-                          <a:schemeClr val="dk1"/>
-                        </a:fontRef>
-                      </wps:style>
-                      <wps:bodyPr rot="0" spcFirstLastPara="0" vertOverflow="overflow" horzOverflow="overflow" vert="horz" wrap="square" lIns="91440" tIns="45720" rIns="91440" bIns="45720" numCol="1" spcCol="0" rtlCol="0" fromWordArt="0" anchor="ctr" anchorCtr="0" forceAA="0" compatLnSpc="1">
-                        <a:prstTxWarp prst="textNoShape">
-                          <a:avLst/>
-                        </a:prstTxWarp>
-                        <a:noAutofit/>
-                      </wps:bodyPr>
-                    </wps:wsp>
-                  </a:graphicData>
-                </a:graphic>
-                <wp14:sizeRelH relativeFrom="margin">
-                  <wp14:pctWidth>0</wp14:pctWidth>
-                </wp14:sizeRelH>
-                <wp14:sizeRelV relativeFrom="margin">
-                  <wp14:pctHeight>0</wp14:pctHeight>
-                </wp14:sizeRelV>
-              </wp:anchor>
-            </w:drawing>
-          </mc:Choice>
-          <mc:Fallback>
-            <w:pict>
-              <v:rect w14:anchorId="650CEA3C" id="Rectangle 165" o:spid="_x0000_s1026" style="position:absolute;margin-left:414pt;margin-top:251.2pt;width:208.5pt;height:108pt;z-index:251665408;visibility:visible;mso-wrap-style:square;mso-width-percent:0;mso-height-percent:0;mso-wrap-distance-left:9pt;mso-wrap-distance-top:0;mso-wrap-distance-right:9pt;mso-wrap-distance-bottom:0;mso-position-horizontal:absolute;mso-position-horizontal-relative:text;mso-position-vertical:absolute;mso-position-vertical-relative:text;mso-width-percent:0;mso-height-percent:0;mso-width-relative:margin;mso-height-relative:margin;v-text-anchor:middle" o:gfxdata="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" filled="f" strokecolor="red" strokeweight="2pt"/>
-            </w:pict>
-          </mc:Fallback>
-        </mc:AlternateContent>
-      </w:r>
-      <w:r>
-        <w:rPr>
-          <w:noProof/>
-        </w:rPr>
-        <w:drawing>
-          <wp:inline distT="0" distB="0" distL="0" distR="0" wp14:anchorId="35BBADD9" wp14:editId="7C092FA6">
-            <wp:extent cx="4114800" cy="4667250"/>
-            <wp:effectExtent l="38100" t="38100" r="95250" b="95250"/>
-            <wp:docPr id="164" name="Picture 164"/>
-            <wp:cNvGraphicFramePr>
-              <a:graphicFrameLocks xmlns:a="http://schemas.openxmlformats.org/drawingml/2006/main" noChangeAspect="1"/>
-            </wp:cNvGraphicFramePr>
-            <a:graphic xmlns:a="http://schemas.openxmlformats.org/drawingml/2006/main">
-              <a:graphicData uri="http://schemas.openxmlformats.org/drawingml/2006/picture">
-                <pic:pic xmlns:pic="http://schemas.openxmlformats.org/drawingml/2006/picture">
-                  <pic:nvPicPr>
-                    <pic:cNvPr id="1" name=""/>
-                    <pic:cNvPicPr/>
-                  </pic:nvPicPr>
-                  <pic:blipFill>
-                    <a:blip r:embed="rId20"/>
-                    <a:stretch>
-                      <a:fillRect/>
-                    </a:stretch>
-                  </pic:blipFill>
-                  <pic:spPr>
-                    <a:xfrm>
-                      <a:off x="0" y="0"/>
-                      <a:ext cx="4114800" cy="4667250"/>
-                    </a:xfrm>
-                    <a:prstGeom prst="rect">
-                      <a:avLst/>
-                    </a:prstGeom>
-                    <a:ln>
-                      <a:noFill/>
-                    </a:ln>
-                    <a:effectLst>
-                      <a:outerShdw blurRad="50800" dist="38100" dir="2700000" algn="tl" rotWithShape="0">
-                        <a:prstClr val="black">
-                          <a:alpha val="40000"/>
-                        </a:prstClr>
-                      </a:outerShdw>
-                    </a:effectLst>
-                  </pic:spPr>
-                </pic:pic>
-              </a:graphicData>
-            </a:graphic>
-          </wp:inline>
-        </w:drawing>
-      </w:r>
-    </w:p>
-    <w:p>
-      <w:pPr>
-        <w:rPr>
-          <w:lang w:eastAsia="x-none"/>
-        </w:rPr>
-      </w:pPr>
-      <w:r>
-        <w:rPr>
-          <w:lang w:eastAsia="x-none"/>
-        </w:rPr>
-        <w:t>This will open up the “Create a New Source File” dialog:</w:t>
-      </w:r>
-    </w:p>
-    <w:p>
-      <w:pPr>
-        <w:jc w:val="center"/>
-        <w:rPr>
-          <w:lang w:eastAsia="x-none"/>
-        </w:rPr>
-      </w:pPr>
-      <w:r>
-        <w:rPr>
-          <w:noProof/>
-        </w:rPr>
-        <w:lastRenderedPageBreak/>
-        <w:drawing>
-          <wp:inline distT="0" distB="0" distL="0" distR="0" wp14:anchorId="077600FF" wp14:editId="5510FCB2">
-            <wp:extent cx="3829050" cy="5133975"/>
-            <wp:effectExtent l="0" t="0" r="0" b="9525"/>
-            <wp:docPr id="166" name="Picture 166"/>
-            <wp:cNvGraphicFramePr>
-              <a:graphicFrameLocks xmlns:a="http://schemas.openxmlformats.org/drawingml/2006/main" noChangeAspect="1"/>
-            </wp:cNvGraphicFramePr>
-            <a:graphic xmlns:a="http://schemas.openxmlformats.org/drawingml/2006/main">
-              <a:graphicData uri="http://schemas.openxmlformats.org/drawingml/2006/picture">
-                <pic:pic xmlns:pic="http://schemas.openxmlformats.org/drawingml/2006/picture">
-                  <pic:nvPicPr>
-                    <pic:cNvPr id="1" name=""/>
-                    <pic:cNvPicPr/>
-                  </pic:nvPicPr>
-                  <pic:blipFill>
-                    <a:blip r:embed="rId21"/>
-                    <a:stretch>
-                      <a:fillRect/>
-                    </a:stretch>
-                  </pic:blipFill>
-                  <pic:spPr>
-                    <a:xfrm>
-                      <a:off x="0" y="0"/>
-                      <a:ext cx="3829050" cy="5133975"/>
-                    </a:xfrm>
-                    <a:prstGeom prst="rect">
-                      <a:avLst/>
-                    </a:prstGeom>
-                  </pic:spPr>
-                </pic:pic>
-              </a:graphicData>
-            </a:graphic>
-          </wp:inline>
-        </w:drawing>
-      </w:r>
-    </w:p>
-    <w:p>
-      <w:pPr>
-        <w:rPr>
-          <w:lang w:eastAsia="x-none"/>
-        </w:rPr>
-      </w:pPr>
-      <w:r>
-        <w:rPr>
-          <w:lang w:eastAsia="x-none"/>
-        </w:rPr>
-        <w:t>First, you need to select the platform of choice, in order to specify the type of source file that you would like to create:</w:t>
-      </w:r>
-    </w:p>
-    <w:p>
-      <w:pPr>
-        <w:jc w:val="center"/>
-        <w:rPr>
-          <w:noProof/>
-        </w:rPr>
-      </w:pPr>
-      <w:r>
-        <w:rPr>
-          <w:noProof/>
-        </w:rPr>
-        <w:lastRenderedPageBreak/>
-        <mc:AlternateContent>
-          <mc:Choice Requires="wps">
-            <w:drawing>
-              <wp:anchor distT="0" distB="0" distL="114300" distR="114300" simplePos="0" relativeHeight="251666432" behindDoc="0" locked="0" layoutInCell="1" allowOverlap="1" wp14:anchorId="07BB0C23" wp14:editId="2DCD5B87">
-                <wp:simplePos x="0" y="0"/>
-                <wp:positionH relativeFrom="column">
-                  <wp:posOffset>5257799</wp:posOffset>
-                </wp:positionH>
-                <wp:positionV relativeFrom="paragraph">
-                  <wp:posOffset>666750</wp:posOffset>
-                </wp:positionV>
-                <wp:extent cx="3705225" cy="276225"/>
-                <wp:effectExtent l="0" t="0" r="28575" b="28575"/>
-                <wp:wrapNone/>
-                <wp:docPr id="170" name="Rectangle 170"/>
-                <wp:cNvGraphicFramePr/>
-                <a:graphic xmlns:a="http://schemas.openxmlformats.org/drawingml/2006/main">
-                  <a:graphicData uri="http://schemas.microsoft.com/office/word/2010/wordprocessingShape">
-                    <wps:wsp>
-                      <wps:cNvSpPr/>
-                      <wps:spPr>
-                        <a:xfrm>
-                          <a:off x="0" y="0"/>
-                          <a:ext cx="3705225" cy="276225"/>
-                        </a:xfrm>
-                        <a:prstGeom prst="rect">
-                          <a:avLst/>
-                        </a:prstGeom>
-                        <a:noFill/>
-                        <a:ln>
-                          <a:solidFill>
-                            <a:srgbClr val="FF0000"/>
-                          </a:solidFill>
-                        </a:ln>
-                      </wps:spPr>
-                      <wps:style>
-                        <a:lnRef idx="2">
-                          <a:schemeClr val="accent6"/>
-                        </a:lnRef>
-                        <a:fillRef idx="1">
-                          <a:schemeClr val="lt1"/>
-                        </a:fillRef>
-                        <a:effectRef idx="0">
-                          <a:schemeClr val="accent6"/>
-                        </a:effectRef>
-                        <a:fontRef idx="minor">
-                          <a:schemeClr val="dk1"/>
-                        </a:fontRef>
-                      </wps:style>
-                      <wps:bodyPr rot="0" spcFirstLastPara="0" vertOverflow="overflow" horzOverflow="overflow" vert="horz" wrap="square" lIns="91440" tIns="45720" rIns="91440" bIns="45720" numCol="1" spcCol="0" rtlCol="0" fromWordArt="0" anchor="ctr" anchorCtr="0" forceAA="0" compatLnSpc="1">
-                        <a:prstTxWarp prst="textNoShape">
-                          <a:avLst/>
-                        </a:prstTxWarp>
-                        <a:noAutofit/>
-                      </wps:bodyPr>
-                    </wps:wsp>
-                  </a:graphicData>
-                </a:graphic>
-                <wp14:sizeRelH relativeFrom="margin">
-                  <wp14:pctWidth>0</wp14:pctWidth>
-                </wp14:sizeRelH>
-                <wp14:sizeRelV relativeFrom="margin">
-                  <wp14:pctHeight>0</wp14:pctHeight>
-                </wp14:sizeRelV>
-              </wp:anchor>
-            </w:drawing>
-          </mc:Choice>
-          <mc:Fallback>
-            <w:pict>
-              <v:rect w14:anchorId="7EF3FAE8" id="Rectangle 170" o:spid="_x0000_s1026" style="position:absolute;margin-left:414pt;margin-top:52.5pt;width:291.75pt;height:21.75pt;z-index:251666432;visibility:visible;mso-wrap-style:square;mso-width-percent:0;mso-height-percent:0;mso-wrap-distance-left:9pt;mso-wrap-distance-top:0;mso-wrap-distance-right:9pt;mso-wrap-distance-bottom:0;mso-position-horizontal:absolute;mso-position-horizontal-relative:text;mso-position-vertical:absolute;mso-position-vertical-relative:text;mso-width-percent:0;mso-height-percent:0;mso-width-relative:margin;mso-height-relative:margin;v-text-anchor:middle" o:gfxdata="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" filled="f" strokecolor="red" strokeweight="2pt"/>
-            </w:pict>
-          </mc:Fallback>
-        </mc:AlternateContent>
-      </w:r>
-      <w:r>
-        <w:rPr>
-          <w:noProof/>
-        </w:rPr>
-        <w:drawing>
-          <wp:inline distT="0" distB="0" distL="0" distR="0" wp14:anchorId="3A3D2874" wp14:editId="5745BEE2">
-            <wp:extent cx="3829050" cy="5133975"/>
-            <wp:effectExtent l="0" t="0" r="0" b="9525"/>
-            <wp:docPr id="169" name="Picture 169"/>
-            <wp:cNvGraphicFramePr>
-              <a:graphicFrameLocks xmlns:a="http://schemas.openxmlformats.org/drawingml/2006/main" noChangeAspect="1"/>
-            </wp:cNvGraphicFramePr>
-            <a:graphic xmlns:a="http://schemas.openxmlformats.org/drawingml/2006/main">
-              <a:graphicData uri="http://schemas.openxmlformats.org/drawingml/2006/picture">
-                <pic:pic xmlns:pic="http://schemas.openxmlformats.org/drawingml/2006/picture">
-                  <pic:nvPicPr>
-                    <pic:cNvPr id="1" name=""/>
-                    <pic:cNvPicPr/>
-                  </pic:nvPicPr>
-                  <pic:blipFill>
-                    <a:blip r:embed="rId21"/>
-                    <a:stretch>
-                      <a:fillRect/>
-                    </a:stretch>
-                  </pic:blipFill>
-                  <pic:spPr>
-                    <a:xfrm>
-                      <a:off x="0" y="0"/>
-                      <a:ext cx="3829050" cy="5133975"/>
-                    </a:xfrm>
-                    <a:prstGeom prst="rect">
-                      <a:avLst/>
-                    </a:prstGeom>
-                  </pic:spPr>
-                </pic:pic>
-              </a:graphicData>
-            </a:graphic>
-          </wp:inline>
-        </w:drawing>
-      </w:r>
-    </w:p>
-    <w:p>
-      <w:pPr>
-        <w:rPr>
-          <w:lang w:eastAsia="x-none"/>
-        </w:rPr>
-      </w:pPr>
-      <w:r>
-        <w:rPr>
-          <w:lang w:eastAsia="x-none"/>
-        </w:rPr>
-        <w:t>Then, you need to select the type of the source file (this step is relevant to all platforms, except for OpenCL, where there are only .cl files):</w:t>
-      </w:r>
-    </w:p>
-    <w:p>
-      <w:pPr>
-        <w:jc w:val="center"/>
-        <w:rPr>
-          <w:lang w:eastAsia="x-none"/>
-        </w:rPr>
-      </w:pPr>
-      <w:r>
-        <w:rPr>
-          <w:noProof/>
-        </w:rPr>
-        <w:lastRenderedPageBreak/>
-        <mc:AlternateContent>
-          <mc:Choice Requires="wps">
-            <w:drawing>
-              <wp:anchor distT="0" distB="0" distL="114300" distR="114300" simplePos="0" relativeHeight="251667456" behindDoc="0" locked="0" layoutInCell="1" allowOverlap="1" wp14:anchorId="29B8CEA7" wp14:editId="31DC9B62">
-                <wp:simplePos x="0" y="0"/>
-                <wp:positionH relativeFrom="column">
-                  <wp:posOffset>5238750</wp:posOffset>
-                </wp:positionH>
-                <wp:positionV relativeFrom="paragraph">
-                  <wp:posOffset>952500</wp:posOffset>
-                </wp:positionV>
-                <wp:extent cx="3705225" cy="1647825"/>
-                <wp:effectExtent l="0" t="0" r="28575" b="28575"/>
-                <wp:wrapNone/>
-                <wp:docPr id="173" name="Rectangle 173"/>
-                <wp:cNvGraphicFramePr/>
-                <a:graphic xmlns:a="http://schemas.openxmlformats.org/drawingml/2006/main">
-                  <a:graphicData uri="http://schemas.microsoft.com/office/word/2010/wordprocessingShape">
-                    <wps:wsp>
-                      <wps:cNvSpPr/>
-                      <wps:spPr>
-                        <a:xfrm>
-                          <a:off x="0" y="0"/>
-                          <a:ext cx="3705225" cy="1647825"/>
-                        </a:xfrm>
-                        <a:prstGeom prst="rect">
-                          <a:avLst/>
-                        </a:prstGeom>
-                        <a:noFill/>
-                        <a:ln>
-                          <a:solidFill>
-                            <a:srgbClr val="FF0000"/>
-                          </a:solidFill>
-                        </a:ln>
-                      </wps:spPr>
-                      <wps:style>
-                        <a:lnRef idx="2">
-                          <a:schemeClr val="accent6"/>
-                        </a:lnRef>
-                        <a:fillRef idx="1">
-                          <a:schemeClr val="lt1"/>
-                        </a:fillRef>
-                        <a:effectRef idx="0">
-                          <a:schemeClr val="accent6"/>
-                        </a:effectRef>
-                        <a:fontRef idx="minor">
-                          <a:schemeClr val="dk1"/>
-                        </a:fontRef>
-                      </wps:style>
-                      <wps:bodyPr rot="0" spcFirstLastPara="0" vertOverflow="overflow" horzOverflow="overflow" vert="horz" wrap="square" lIns="91440" tIns="45720" rIns="91440" bIns="45720" numCol="1" spcCol="0" rtlCol="0" fromWordArt="0" anchor="ctr" anchorCtr="0" forceAA="0" compatLnSpc="1">
-                        <a:prstTxWarp prst="textNoShape">
-                          <a:avLst/>
-                        </a:prstTxWarp>
-                        <a:noAutofit/>
-                      </wps:bodyPr>
-                    </wps:wsp>
-                  </a:graphicData>
-                </a:graphic>
-                <wp14:sizeRelH relativeFrom="margin">
-                  <wp14:pctWidth>0</wp14:pctWidth>
-                </wp14:sizeRelH>
-                <wp14:sizeRelV relativeFrom="margin">
-                  <wp14:pctHeight>0</wp14:pctHeight>
-                </wp14:sizeRelV>
-              </wp:anchor>
-            </w:drawing>
-          </mc:Choice>
-          <mc:Fallback>
-            <w:pict>
-              <v:rect w14:anchorId="0910A129" id="Rectangle 173" o:spid="_x0000_s1026" style="position:absolute;margin-left:412.5pt;margin-top:75pt;width:291.75pt;height:129.75pt;z-index:251667456;visibility:visible;mso-wrap-style:square;mso-width-percent:0;mso-height-percent:0;mso-wrap-distance-left:9pt;mso-wrap-distance-top:0;mso-wrap-distance-right:9pt;mso-wrap-distance-bottom:0;mso-position-horizontal:absolute;mso-position-horizontal-relative:text;mso-position-vertical:absolute;mso-position-vertical-relative:text;mso-width-percent:0;mso-height-percent:0;mso-width-relative:margin;mso-height-relative:margin;v-text-anchor:middle" o:gfxdata="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" filled="f" strokecolor="red" strokeweight="2pt"/>
-            </w:pict>
-          </mc:Fallback>
-        </mc:AlternateContent>
-      </w:r>
-      <w:r>
-        <w:rPr>
-          <w:noProof/>
-        </w:rPr>
-        <w:drawing>
-          <wp:inline distT="0" distB="0" distL="0" distR="0" wp14:anchorId="7741D9B6" wp14:editId="344A1686">
-            <wp:extent cx="3829050" cy="5133975"/>
-            <wp:effectExtent l="0" t="0" r="0" b="9525"/>
-            <wp:docPr id="172" name="Picture 172"/>
-            <wp:cNvGraphicFramePr>
-              <a:graphicFrameLocks xmlns:a="http://schemas.openxmlformats.org/drawingml/2006/main" noChangeAspect="1"/>
-            </wp:cNvGraphicFramePr>
-            <a:graphic xmlns:a="http://schemas.openxmlformats.org/drawingml/2006/main">
-              <a:graphicData uri="http://schemas.openxmlformats.org/drawingml/2006/picture">
-                <pic:pic xmlns:pic="http://schemas.openxmlformats.org/drawingml/2006/picture">
-                  <pic:nvPicPr>
-                    <pic:cNvPr id="1" name=""/>
-                    <pic:cNvPicPr/>
-                  </pic:nvPicPr>
-                  <pic:blipFill>
-                    <a:blip r:embed="rId21"/>
-                    <a:stretch>
-                      <a:fillRect/>
-                    </a:stretch>
-                  </pic:blipFill>
-                  <pic:spPr>
-                    <a:xfrm>
-                      <a:off x="0" y="0"/>
-                      <a:ext cx="3829050" cy="5133975"/>
-                    </a:xfrm>
-                    <a:prstGeom prst="rect">
-                      <a:avLst/>
-                    </a:prstGeom>
-                  </pic:spPr>
-                </pic:pic>
-              </a:graphicData>
-            </a:graphic>
-          </wp:inline>
-        </w:drawing>
-      </w:r>
-    </w:p>
-    <w:p>
-      <w:pPr>
-        <w:rPr>
-          <w:lang w:eastAsia="x-none"/>
-        </w:rPr>
-      </w:pPr>
-      <w:r>
-        <w:rPr>
-          <w:lang w:eastAsia="x-none"/>
-        </w:rPr>
-        <w:t>As a last step, you need to select what to do with that file using the Associate with program drop-down list:</w:t>
-      </w:r>
-    </w:p>
-    <w:p>
-      <w:pPr>
-        <w:jc w:val="center"/>
-        <w:rPr>
-          <w:lang w:eastAsia="x-none"/>
-        </w:rPr>
-      </w:pPr>
-      <w:r>
-        <w:rPr>
-          <w:noProof/>
-        </w:rPr>
-        <w:lastRenderedPageBreak/>
-        <mc:AlternateContent>
-          <mc:Choice Requires="wps">
-            <w:drawing>
-              <wp:anchor distT="0" distB="0" distL="114300" distR="114300" simplePos="0" relativeHeight="251668480" behindDoc="0" locked="0" layoutInCell="1" allowOverlap="1" wp14:anchorId="194EF2D1" wp14:editId="04C5F121">
-                <wp:simplePos x="0" y="0"/>
-                <wp:positionH relativeFrom="column">
-                  <wp:posOffset>5276850</wp:posOffset>
-                </wp:positionH>
-                <wp:positionV relativeFrom="paragraph">
-                  <wp:posOffset>2609215</wp:posOffset>
-                </wp:positionV>
-                <wp:extent cx="3705225" cy="276225"/>
-                <wp:effectExtent l="0" t="0" r="28575" b="28575"/>
-                <wp:wrapNone/>
-                <wp:docPr id="174" name="Rectangle 174"/>
-                <wp:cNvGraphicFramePr/>
-                <a:graphic xmlns:a="http://schemas.openxmlformats.org/drawingml/2006/main">
-                  <a:graphicData uri="http://schemas.microsoft.com/office/word/2010/wordprocessingShape">
-                    <wps:wsp>
-                      <wps:cNvSpPr/>
-                      <wps:spPr>
-                        <a:xfrm>
-                          <a:off x="0" y="0"/>
-                          <a:ext cx="3705225" cy="276225"/>
-                        </a:xfrm>
-                        <a:prstGeom prst="rect">
-                          <a:avLst/>
-                        </a:prstGeom>
-                        <a:noFill/>
-                        <a:ln>
-                          <a:solidFill>
-                            <a:srgbClr val="FF0000"/>
-                          </a:solidFill>
-                        </a:ln>
-                      </wps:spPr>
-                      <wps:style>
-                        <a:lnRef idx="2">
-                          <a:schemeClr val="accent6"/>
-                        </a:lnRef>
-                        <a:fillRef idx="1">
-                          <a:schemeClr val="lt1"/>
-                        </a:fillRef>
-                        <a:effectRef idx="0">
-                          <a:schemeClr val="accent6"/>
-                        </a:effectRef>
-                        <a:fontRef idx="minor">
-                          <a:schemeClr val="dk1"/>
-                        </a:fontRef>
-                      </wps:style>
-                      <wps:bodyPr rot="0" spcFirstLastPara="0" vertOverflow="overflow" horzOverflow="overflow" vert="horz" wrap="square" lIns="91440" tIns="45720" rIns="91440" bIns="45720" numCol="1" spcCol="0" rtlCol="0" fromWordArt="0" anchor="ctr" anchorCtr="0" forceAA="0" compatLnSpc="1">
-                        <a:prstTxWarp prst="textNoShape">
-                          <a:avLst/>
-                        </a:prstTxWarp>
-                        <a:noAutofit/>
-                      </wps:bodyPr>
-                    </wps:wsp>
-                  </a:graphicData>
-                </a:graphic>
-                <wp14:sizeRelH relativeFrom="margin">
-                  <wp14:pctWidth>0</wp14:pctWidth>
-                </wp14:sizeRelH>
-                <wp14:sizeRelV relativeFrom="margin">
-                  <wp14:pctHeight>0</wp14:pctHeight>
-                </wp14:sizeRelV>
-              </wp:anchor>
-            </w:drawing>
-          </mc:Choice>
-          <mc:Fallback>
-            <w:pict>
-              <v:rect w14:anchorId="24DC388C" id="Rectangle 174" o:spid="_x0000_s1026" style="position:absolute;margin-left:415.5pt;margin-top:205.45pt;width:291.75pt;height:21.75pt;z-index:251668480;visibility:visible;mso-wrap-style:square;mso-width-percent:0;mso-height-percent:0;mso-wrap-distance-left:9pt;mso-wrap-distance-top:0;mso-wrap-distance-right:9pt;mso-wrap-distance-bottom:0;mso-position-horizontal:absolute;mso-position-horizontal-relative:text;mso-position-vertical:absolute;mso-position-vertical-relative:text;mso-width-percent:0;mso-height-percent:0;mso-width-relative:margin;mso-height-relative:margin;v-text-anchor:middle" o:gfxdata="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" filled="f" strokecolor="red" strokeweight="2pt"/>
-            </w:pict>
-          </mc:Fallback>
-        </mc:AlternateContent>
-      </w:r>
-      <w:r>
-        <w:rPr>
-          <w:noProof/>
-        </w:rPr>
-        <w:drawing>
-          <wp:inline distT="0" distB="0" distL="0" distR="0" wp14:anchorId="38C0311E" wp14:editId="4029133B">
-            <wp:extent cx="3829050" cy="5133975"/>
-            <wp:effectExtent l="0" t="0" r="0" b="9525"/>
-            <wp:docPr id="175" name="Picture 175"/>
-            <wp:cNvGraphicFramePr>
-              <a:graphicFrameLocks xmlns:a="http://schemas.openxmlformats.org/drawingml/2006/main" noChangeAspect="1"/>
-            </wp:cNvGraphicFramePr>
-            <a:graphic xmlns:a="http://schemas.openxmlformats.org/drawingml/2006/main">
-              <a:graphicData uri="http://schemas.openxmlformats.org/drawingml/2006/picture">
-                <pic:pic xmlns:pic="http://schemas.openxmlformats.org/drawingml/2006/picture">
-                  <pic:nvPicPr>
-                    <pic:cNvPr id="1" name=""/>
-                    <pic:cNvPicPr/>
-                  </pic:nvPicPr>
-                  <pic:blipFill>
-                    <a:blip r:embed="rId21"/>
-                    <a:stretch>
-                      <a:fillRect/>
-                    </a:stretch>
-                  </pic:blipFill>
-                  <pic:spPr>
-                    <a:xfrm>
-                      <a:off x="0" y="0"/>
-                      <a:ext cx="3829050" cy="5133975"/>
-                    </a:xfrm>
-                    <a:prstGeom prst="rect">
-                      <a:avLst/>
-                    </a:prstGeom>
-                  </pic:spPr>
-                </pic:pic>
-              </a:graphicData>
-            </a:graphic>
-          </wp:inline>
-        </w:drawing>
-      </w:r>
-    </w:p>
-    <w:p>
-      <w:pPr>
-        <w:rPr>
-          <w:lang w:eastAsia="x-none"/>
-        </w:rPr>
-      </w:pPr>
-      <w:r>
-        <w:rPr>
-          <w:lang w:eastAsia="x-none"/>
-        </w:rPr>
-        <w:t>There are three options:</w:t>
-      </w:r>
-    </w:p>
-    <w:p>
-      <w:pPr>
-        <w:pStyle w:val="ListParagraph"/>
-        <w:numPr>
-          <w:ilvl w:val="0"/>
-          <w:numId w:val="7"/>
-        </w:numPr>
-        <w:rPr>
-          <w:rFonts w:asciiTheme="minorHAnsi" w:hAnsiTheme="minorHAnsi"/>
-          <w:sz w:val="22"/>
-          <w:lang w:eastAsia="x-none"/>
-        </w:rPr>
-      </w:pPr>
-      <w:r>
-        <w:rPr>
-          <w:rFonts w:asciiTheme="minorHAnsi" w:hAnsiTheme="minorHAnsi"/>
-          <w:sz w:val="22"/>
-          <w:lang w:eastAsia="x-none"/>
-        </w:rPr>
-        <w:t xml:space="preserve">Create a New Program (or: Folder): CodeXL </w:t>
-      </w:r>
-      <w:r>
-        <w:rPr>
-          <w:rFonts w:asciiTheme="minorHAnsi" w:hAnsiTheme="minorHAnsi"/>
-          <w:sz w:val="22"/>
-          <w:lang w:eastAsia="x-none"/>
-        </w:rPr>
-        <w:t xml:space="preserve">will </w:t>
-      </w:r>
-      <w:r>
-        <w:rPr>
-          <w:rFonts w:asciiTheme="minorHAnsi" w:hAnsiTheme="minorHAnsi"/>
-          <w:sz w:val="22"/>
-          <w:lang w:eastAsia="x-none"/>
-        </w:rPr>
-        <w:t xml:space="preserve">automatically create a new program of the relevant </w:t>
-      </w:r>
-      <w:r>
-        <w:rPr>
-          <w:rFonts w:asciiTheme="minorHAnsi" w:hAnsiTheme="minorHAnsi"/>
-          <w:sz w:val="22"/>
-          <w:lang w:eastAsia="x-none"/>
-        </w:rPr>
-        <w:t>type, and attach the source file to that program/folder.</w:t>
-      </w:r>
-    </w:p>
-    <w:p>
-      <w:pPr>
-        <w:pStyle w:val="ListParagraph"/>
-        <w:numPr>
-          <w:ilvl w:val="0"/>
-          <w:numId w:val="7"/>
-        </w:numPr>
-        <w:rPr>
-          <w:rFonts w:asciiTheme="minorHAnsi" w:hAnsiTheme="minorHAnsi"/>
-          <w:sz w:val="22"/>
-          <w:lang w:eastAsia="x-none"/>
-        </w:rPr>
-      </w:pPr>
-      <w:r>
-        <w:rPr>
-          <w:rFonts w:asciiTheme="minorHAnsi" w:hAnsiTheme="minorHAnsi"/>
-          <w:sz w:val="22"/>
-          <w:lang w:eastAsia="x-none"/>
-        </w:rPr>
-        <w:t>&lt;Program/Folder name&gt;: the new file would be attached to the selected Program/Folder.</w:t>
-      </w:r>
-    </w:p>
-    <w:p>
-      <w:pPr>
-        <w:pStyle w:val="ListParagraph"/>
-        <w:numPr>
-          <w:ilvl w:val="0"/>
-          <w:numId w:val="7"/>
-        </w:numPr>
-        <w:rPr>
-          <w:rFonts w:asciiTheme="minorHAnsi" w:hAnsiTheme="minorHAnsi"/>
-          <w:sz w:val="22"/>
-          <w:lang w:eastAsia="x-none"/>
-        </w:rPr>
-      </w:pPr>
-      <w:r>
-        <w:rPr>
-          <w:rFonts w:asciiTheme="minorHAnsi" w:hAnsiTheme="minorHAnsi"/>
-          <w:sz w:val="22"/>
-          <w:lang w:eastAsia="x-none"/>
-        </w:rPr>
-        <w:t>None: the new file will be listed under the Source Files pool, without being attached to any Program/Folder.</w:t>
-      </w:r>
-    </w:p>
-    <w:p>
-      <w:pPr>
-        <w:pStyle w:val="Heading3"/>
-      </w:pPr>
-      <w:r>
-        <w:t>Selecting target devices</w:t>
-      </w:r>
-    </w:p>
-    <w:p>
-      <w:r>
-        <w:t>CodeXL Analyzer can target a variety of devices, independent of the device that is physically installed on your system. To select the target devices, for which the build would be performed, first click on the Select Devices button in the Analyzer toolbar:</w:t>
-      </w:r>
-    </w:p>
-    <w:bookmarkEnd w:id="17"/>
-    <w:p>
-      <w:pPr>
-        <w:jc w:val="center"/>
-        <w:rPr>
-          <w:noProof/>
-        </w:rPr>
-      </w:pPr>
-    </w:p>
-    <w:p>
-      <w:pPr>
-        <w:jc w:val="center"/>
-        <w:rPr>
-          <w:lang w:eastAsia="x-none"/>
-        </w:rPr>
-      </w:pPr>
-      <w:r>
-        <w:rPr>
-          <w:noProof/>
-        </w:rPr>
-        <mc:AlternateContent>
-          <mc:Choice Requires="wps">
-            <w:drawing>
-              <wp:anchor distT="0" distB="0" distL="114300" distR="114300" simplePos="0" relativeHeight="251670528" behindDoc="0" locked="0" layoutInCell="1" allowOverlap="1" wp14:anchorId="02D39548" wp14:editId="0A128C47">
+              <wp:anchor distT="0" distB="0" distL="114300" distR="114300" simplePos="0" relativeHeight="251662336" behindDoc="0" locked="0" layoutInCell="1" allowOverlap="1" wp14:anchorId="02D39548" wp14:editId="0A128C47">
                 <wp:simplePos x="0" y="0"/>
                 <wp:positionH relativeFrom="column">
                   <wp:posOffset>10020300</wp:posOffset>
@@ -4318,7 +2919,7 @@
           </mc:Choice>
           <mc:Fallback>
             <w:pict>
-              <v:rect w14:anchorId="4D69ECB0" id="Rectangle 161" o:spid="_x0000_s1026" style="position:absolute;margin-left:789pt;margin-top:38.6pt;width:90.75pt;height:38.25pt;z-index:251670528;visibility:visible;mso-wrap-style:square;mso-width-percent:0;mso-height-percent:0;mso-wrap-distance-left:9pt;mso-wrap-distance-top:0;mso-wrap-distance-right:9pt;mso-wrap-distance-bottom:0;mso-position-horizontal:absolute;mso-position-horizontal-relative:text;mso-position-vertical:absolute;mso-position-vertical-relative:text;mso-width-percent:0;mso-height-percent:0;mso-width-relative:margin;mso-height-relative:margin;v-text-anchor:middle" o:gfxdata="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" filled="f" strokecolor="red" strokeweight="2pt"/>
+              <v:rect w14:anchorId="56D4F55A" id="Rectangle 161" o:spid="_x0000_s1026" style="position:absolute;margin-left:789pt;margin-top:38.6pt;width:90.75pt;height:38.25pt;z-index:251662336;visibility:visible;mso-wrap-style:square;mso-width-percent:0;mso-height-percent:0;mso-wrap-distance-left:9pt;mso-wrap-distance-top:0;mso-wrap-distance-right:9pt;mso-wrap-distance-bottom:0;mso-position-horizontal:absolute;mso-position-horizontal-relative:text;mso-position-vertical:absolute;mso-position-vertical-relative:text;mso-width-percent:0;mso-height-percent:0;mso-width-relative:margin;mso-height-relative:margin;v-text-anchor:middle" o:gfxdata="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" filled="f" strokecolor="red" strokeweight="2pt"/>
             </w:pict>
           </mc:Fallback>
         </mc:AlternateContent>
@@ -4343,7 +2944,7 @@
                     <pic:cNvPicPr/>
                   </pic:nvPicPr>
                   <pic:blipFill rotWithShape="1">
-                    <a:blip r:embed="rId22"/>
+                    <a:blip r:embed="rId17"/>
                     <a:srcRect r="1004" b="6316"/>
                     <a:stretch/>
                   </pic:blipFill>
@@ -4415,7 +3016,7 @@
                     <pic:cNvPicPr/>
                   </pic:nvPicPr>
                   <pic:blipFill>
-                    <a:blip r:embed="rId23"/>
+                    <a:blip r:embed="rId18"/>
                     <a:stretch>
                       <a:fillRect/>
                     </a:stretch>
@@ -4450,18 +3051,18 @@
       <w:pPr>
         <w:pStyle w:val="Heading3"/>
       </w:pPr>
-      <w:bookmarkStart w:id="18" w:name="_Build_Options-_Defining"/>
-      <w:bookmarkStart w:id="19" w:name="_Toc362272197"/>
-      <w:bookmarkStart w:id="20" w:name="_Toc371318833"/>
-      <w:bookmarkStart w:id="21" w:name="_Toc371468536"/>
+      <w:bookmarkStart w:id="12" w:name="_Build_Options-_Defining"/>
+      <w:bookmarkStart w:id="13" w:name="_Toc362272197"/>
+      <w:bookmarkStart w:id="14" w:name="_Toc371318833"/>
+      <w:bookmarkStart w:id="15" w:name="_Toc371468536"/>
+      <w:bookmarkEnd w:id="10"/>
       <w:bookmarkEnd w:id="12"/>
-      <w:bookmarkEnd w:id="18"/>
       <w:r>
         <w:t xml:space="preserve">Build Options- Defining </w:t>
       </w:r>
-      <w:bookmarkEnd w:id="19"/>
-      <w:bookmarkEnd w:id="20"/>
-      <w:bookmarkEnd w:id="21"/>
+      <w:bookmarkEnd w:id="13"/>
+      <w:bookmarkEnd w:id="14"/>
+      <w:bookmarkEnd w:id="15"/>
       <w:r>
         <w:t>OpenCL and DirectX build options</w:t>
       </w:r>
@@ -4482,7 +3083,7 @@
         <mc:AlternateContent>
           <mc:Choice Requires="wps">
             <w:drawing>
-              <wp:anchor distT="0" distB="0" distL="114300" distR="114300" simplePos="0" relativeHeight="251645952" behindDoc="0" locked="0" layoutInCell="1" allowOverlap="1" wp14:anchorId="6052B1C9" wp14:editId="5F7B4901">
+              <wp:anchor distT="0" distB="0" distL="114300" distR="114300" simplePos="0" relativeHeight="251654144" behindDoc="0" locked="0" layoutInCell="1" allowOverlap="1" wp14:anchorId="6052B1C9" wp14:editId="5F7B4901">
                 <wp:simplePos x="0" y="0"/>
                 <wp:positionH relativeFrom="column">
                   <wp:posOffset>5086350</wp:posOffset>
@@ -4548,7 +3149,7 @@
           </mc:Choice>
           <mc:Fallback>
             <w:pict>
-              <v:rect w14:anchorId="1167504C" id="Rectangle 177" o:spid="_x0000_s1026" style="position:absolute;margin-left:400.5pt;margin-top:44.6pt;width:288.75pt;height:30pt;z-index:251645952;visibility:visible;mso-wrap-style:square;mso-width-percent:0;mso-height-percent:0;mso-wrap-distance-left:9pt;mso-wrap-distance-top:0;mso-wrap-distance-right:9pt;mso-wrap-distance-bottom:0;mso-position-horizontal:absolute;mso-position-horizontal-relative:text;mso-position-vertical:absolute;mso-position-vertical-relative:text;mso-width-percent:0;mso-height-percent:0;mso-width-relative:margin;mso-height-relative:margin;v-text-anchor:middle" o:gfxdata="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" filled="f" strokecolor="red" strokeweight="2pt"/>
+              <v:rect w14:anchorId="22C4C382" id="Rectangle 177" o:spid="_x0000_s1026" style="position:absolute;margin-left:400.5pt;margin-top:44.6pt;width:288.75pt;height:30pt;z-index:251654144;visibility:visible;mso-wrap-style:square;mso-width-percent:0;mso-height-percent:0;mso-wrap-distance-left:9pt;mso-wrap-distance-top:0;mso-wrap-distance-right:9pt;mso-wrap-distance-bottom:0;mso-position-horizontal:absolute;mso-position-horizontal-relative:text;mso-position-vertical:absolute;mso-position-vertical-relative:text;mso-width-percent:0;mso-height-percent:0;mso-width-relative:margin;mso-height-relative:margin;v-text-anchor:middle" o:gfxdata="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" filled="f" strokecolor="red" strokeweight="2pt"/>
             </w:pict>
           </mc:Fallback>
         </mc:AlternateContent>
@@ -4573,7 +3174,7 @@
                     <pic:cNvPicPr/>
                   </pic:nvPicPr>
                   <pic:blipFill>
-                    <a:blip r:embed="rId24"/>
+                    <a:blip r:embed="rId19"/>
                     <a:stretch>
                       <a:fillRect/>
                     </a:stretch>
@@ -4719,7 +3320,7 @@
                     <pic:cNvPicPr/>
                   </pic:nvPicPr>
                   <pic:blipFill>
-                    <a:blip r:embed="rId25">
+                    <a:blip r:embed="rId20">
                       <a:extLst>
                         <a:ext uri="{28A0092B-C50C-407E-A947-70E740481C1C}">
                           <a14:useLocalDpi xmlns:a14="http://schemas.microsoft.com/office/drawing/2010/main" val="0"/>
@@ -4848,7 +3449,7 @@
                     </pic:cNvPicPr>
                   </pic:nvPicPr>
                   <pic:blipFill>
-                    <a:blip r:embed="rId26">
+                    <a:blip r:embed="rId21">
                       <a:extLst>
                         <a:ext uri="{28A0092B-C50C-407E-A947-70E740481C1C}">
                           <a14:useLocalDpi xmlns:a14="http://schemas.microsoft.com/office/drawing/2010/main" val="0"/>
@@ -4947,20 +3548,28 @@
         </w:rPr>
         <w:t xml:space="preserve">The performance statistics tab will be opened automatically when the build process is over. To view the compilation output, </w:t>
       </w:r>
-      <w:bookmarkStart w:id="22" w:name="OLE_LINK47"/>
+      <w:bookmarkStart w:id="16" w:name="OLE_LINK47"/>
       <w:r>
         <w:rPr>
           <w:lang w:eastAsia="x-none"/>
         </w:rPr>
         <w:t xml:space="preserve">double click the </w:t>
       </w:r>
-      <w:bookmarkEnd w:id="22"/>
+      <w:bookmarkEnd w:id="16"/>
       <w:r>
         <w:rPr>
           <w:lang w:eastAsia="x-none"/>
         </w:rPr>
         <w:t>node of the desired ASIC in the explorer tree, under the Program/Folder and configuration (32-bit or 64-bit):</w:t>
       </w:r>
+    </w:p>
+    <w:p>
+      <w:pPr>
+        <w:jc w:val="center"/>
+        <w:rPr>
+          <w:noProof/>
+        </w:rPr>
+      </w:pPr>
     </w:p>
     <w:p>
       <w:pPr>
@@ -4973,13 +3582,13 @@
         <mc:AlternateContent>
           <mc:Choice Requires="wps">
             <w:drawing>
-              <wp:anchor distT="0" distB="0" distL="114300" distR="114300" simplePos="0" relativeHeight="251674624" behindDoc="0" locked="0" layoutInCell="1" allowOverlap="1" wp14:anchorId="03A48B8C" wp14:editId="5A8A3E91">
+              <wp:anchor distT="0" distB="0" distL="114300" distR="114300" simplePos="0" relativeHeight="251665408" behindDoc="0" locked="0" layoutInCell="1" allowOverlap="1" wp14:anchorId="45F97CF1" wp14:editId="0F3B002C">
                 <wp:simplePos x="0" y="0"/>
                 <wp:positionH relativeFrom="column">
                   <wp:posOffset>5772150</wp:posOffset>
                 </wp:positionH>
                 <wp:positionV relativeFrom="paragraph">
-                  <wp:posOffset>2653030</wp:posOffset>
+                  <wp:posOffset>2675255</wp:posOffset>
                 </wp:positionV>
                 <wp:extent cx="2324100" cy="1162050"/>
                 <wp:effectExtent l="0" t="0" r="19050" b="19050"/>
@@ -5039,7 +3648,7 @@
           </mc:Choice>
           <mc:Fallback>
             <w:pict>
-              <v:rect w14:anchorId="3C85E319" id="Rectangle 4" o:spid="_x0000_s1026" style="position:absolute;margin-left:454.5pt;margin-top:208.9pt;width:183pt;height:91.5pt;z-index:251674624;visibility:visible;mso-wrap-style:square;mso-width-percent:0;mso-height-percent:0;mso-wrap-distance-left:9pt;mso-wrap-distance-top:0;mso-wrap-distance-right:9pt;mso-wrap-distance-bottom:0;mso-position-horizontal:absolute;mso-position-horizontal-relative:text;mso-position-vertical:absolute;mso-position-vertical-relative:text;mso-width-percent:0;mso-height-percent:0;mso-width-relative:margin;mso-height-relative:margin;v-text-anchor:middle" o:gfxdata="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" filled="f" strokecolor="red" strokeweight="2pt"/>
+              <v:rect w14:anchorId="428BAB91" id="Rectangle 4" o:spid="_x0000_s1026" style="position:absolute;margin-left:454.5pt;margin-top:210.65pt;width:183pt;height:91.5pt;z-index:251665408;visibility:visible;mso-wrap-style:square;mso-width-percent:0;mso-height-percent:0;mso-wrap-distance-left:9pt;mso-wrap-distance-top:0;mso-wrap-distance-right:9pt;mso-wrap-distance-bottom:0;mso-position-horizontal:absolute;mso-position-horizontal-relative:text;mso-position-vertical:absolute;mso-position-vertical-relative:text;mso-width-percent:0;mso-height-percent:0;mso-width-relative:margin;mso-height-relative:margin;v-text-anchor:middle" o:gfxdata="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" filled="f" strokecolor="red" strokeweight="2pt"/>
             </w:pict>
           </mc:Fallback>
         </mc:AlternateContent>
@@ -5050,8 +3659,8 @@
         </w:rPr>
         <w:drawing>
           <wp:inline distT="0" distB="0" distL="0" distR="0" wp14:anchorId="58762DA7" wp14:editId="48C239A8">
-            <wp:extent cx="3438525" cy="4669997"/>
-            <wp:effectExtent l="76200" t="19050" r="66675" b="130810"/>
+            <wp:extent cx="3438372" cy="3779520"/>
+            <wp:effectExtent l="76200" t="19050" r="67310" b="125730"/>
             <wp:docPr id="3" name="Picture 3"/>
             <wp:cNvGraphicFramePr>
               <a:graphicFrameLocks xmlns:a="http://schemas.openxmlformats.org/drawingml/2006/main" noChangeAspect="1"/>
@@ -5063,35 +3672,43 @@
                     <pic:cNvPr id="1" name=""/>
                     <pic:cNvPicPr/>
                   </pic:nvPicPr>
-                  <pic:blipFill>
-                    <a:blip r:embed="rId27"/>
-                    <a:stretch>
-                      <a:fillRect/>
-                    </a:stretch>
+                  <pic:blipFill rotWithShape="1">
+                    <a:blip r:embed="rId22"/>
+                    <a:srcRect b="19065"/>
+                    <a:stretch/>
                   </pic:blipFill>
-                  <pic:spPr>
+                  <pic:spPr bwMode="auto">
                     <a:xfrm>
                       <a:off x="0" y="0"/>
-                      <a:ext cx="3439884" cy="4671843"/>
+                      <a:ext cx="3439884" cy="3781182"/>
                     </a:xfrm>
                     <a:prstGeom prst="rect">
                       <a:avLst/>
                     </a:prstGeom>
                     <a:noFill/>
-                    <a:ln>
+                    <a:ln w="9525" cap="flat" cmpd="sng" algn="ctr">
                       <a:solidFill>
-                        <a:schemeClr val="bg1">
+                        <a:sysClr val="window" lastClr="FFFFFF">
                           <a:lumMod val="75000"/>
-                        </a:schemeClr>
+                        </a:sysClr>
                       </a:solidFill>
+                      <a:prstDash val="solid"/>
+                      <a:round/>
+                      <a:headEnd type="none" w="med" len="med"/>
+                      <a:tailEnd type="none" w="med" len="med"/>
                     </a:ln>
                     <a:effectLst>
                       <a:outerShdw blurRad="50800" dist="50800" dir="5400000" algn="ctr" rotWithShape="0">
-                        <a:schemeClr val="bg1">
+                        <a:sysClr val="window" lastClr="FFFFFF">
                           <a:lumMod val="75000"/>
-                        </a:schemeClr>
+                        </a:sysClr>
                       </a:outerShdw>
                     </a:effectLst>
+                    <a:extLst>
+                      <a:ext uri="{53640926-AAD7-44D8-BBD7-CCE9431645EC}">
+                        <a14:shadowObscured xmlns:a14="http://schemas.microsoft.com/office/drawing/2010/main"/>
+                      </a:ext>
+                    </a:extLst>
                   </pic:spPr>
                 </pic:pic>
               </a:graphicData>
@@ -5153,7 +3770,7 @@
                     <pic:cNvPicPr/>
                   </pic:nvPicPr>
                   <pic:blipFill rotWithShape="1">
-                    <a:blip r:embed="rId28">
+                    <a:blip r:embed="rId23">
                       <a:extLst>
                         <a:ext uri="{28A0092B-C50C-407E-A947-70E740481C1C}">
                           <a14:useLocalDpi xmlns:a14="http://schemas.microsoft.com/office/drawing/2010/main" val="0"/>
@@ -5244,7 +3861,7 @@
                     </pic:cNvPicPr>
                   </pic:nvPicPr>
                   <pic:blipFill>
-                    <a:blip r:embed="rId29">
+                    <a:blip r:embed="rId24">
                       <a:extLst>
                         <a:ext uri="{28A0092B-C50C-407E-A947-70E740481C1C}">
                           <a14:useLocalDpi xmlns:a14="http://schemas.microsoft.com/office/drawing/2010/main" val="0"/>
@@ -5312,13 +3929,11 @@
       <w:pPr>
         <w:pStyle w:val="Heading3"/>
       </w:pPr>
-      <w:bookmarkStart w:id="23" w:name="_GoBack"/>
       <w:r>
         <w:lastRenderedPageBreak/>
         <w:t xml:space="preserve">Build Options- Defining compilation options </w:t>
       </w:r>
     </w:p>
-    <w:bookmarkEnd w:id="23"/>
     <w:p>
       <w:r>
         <w:t xml:space="preserve">In the Static Analyze toolbar, there is a space where you can define specific </w:t>
@@ -5355,7 +3970,7 @@
         <mc:AlternateContent>
           <mc:Choice Requires="wps">
             <w:drawing>
-              <wp:anchor distT="0" distB="0" distL="114300" distR="114300" simplePos="0" relativeHeight="251671552" behindDoc="0" locked="0" layoutInCell="1" allowOverlap="1" wp14:anchorId="661549DA" wp14:editId="59BF2CCD">
+              <wp:anchor distT="0" distB="0" distL="114300" distR="114300" simplePos="0" relativeHeight="251665408" behindDoc="0" locked="0" layoutInCell="1" allowOverlap="1" wp14:anchorId="661549DA" wp14:editId="59BF2CCD">
                 <wp:simplePos x="0" y="0"/>
                 <wp:positionH relativeFrom="column">
                   <wp:posOffset>5124450</wp:posOffset>
@@ -5421,7 +4036,7 @@
           </mc:Choice>
           <mc:Fallback>
             <w:pict>
-              <v:rect w14:anchorId="35BBD973" id="Rectangle 10" o:spid="_x0000_s1026" style="position:absolute;margin-left:403.5pt;margin-top:41pt;width:288.75pt;height:30pt;z-index:251671552;visibility:visible;mso-wrap-style:square;mso-width-percent:0;mso-height-percent:0;mso-wrap-distance-left:9pt;mso-wrap-distance-top:0;mso-wrap-distance-right:9pt;mso-wrap-distance-bottom:0;mso-position-horizontal:absolute;mso-position-horizontal-relative:text;mso-position-vertical:absolute;mso-position-vertical-relative:text;mso-width-percent:0;mso-height-percent:0;mso-width-relative:margin;mso-height-relative:margin;v-text-anchor:middle" o:gfxdata="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" filled="f" strokecolor="red" strokeweight="2pt"/>
+              <v:rect w14:anchorId="5D9E3796" id="Rectangle 10" o:spid="_x0000_s1026" style="position:absolute;margin-left:403.5pt;margin-top:41pt;width:288.75pt;height:30pt;z-index:251665408;visibility:visible;mso-wrap-style:square;mso-width-percent:0;mso-height-percent:0;mso-wrap-distance-left:9pt;mso-wrap-distance-top:0;mso-wrap-distance-right:9pt;mso-wrap-distance-bottom:0;mso-position-horizontal:absolute;mso-position-horizontal-relative:text;mso-position-vertical:absolute;mso-position-vertical-relative:text;mso-width-percent:0;mso-height-percent:0;mso-width-relative:margin;mso-height-relative:margin;v-text-anchor:middle" o:gfxdata="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" filled="f" strokecolor="red" strokeweight="2pt"/>
             </w:pict>
           </mc:Fallback>
         </mc:AlternateContent>
@@ -5446,7 +4061,7 @@
                     <pic:cNvPicPr/>
                   </pic:nvPicPr>
                   <pic:blipFill>
-                    <a:blip r:embed="rId24"/>
+                    <a:blip r:embed="rId19"/>
                     <a:stretch>
                       <a:fillRect/>
                     </a:stretch>
@@ -5532,7 +4147,7 @@
                     <pic:cNvPicPr/>
                   </pic:nvPicPr>
                   <pic:blipFill>
-                    <a:blip r:embed="rId30">
+                    <a:blip r:embed="rId25">
                       <a:extLst>
                         <a:ext uri="{28A0092B-C50C-407E-A947-70E740481C1C}">
                           <a14:useLocalDpi xmlns:a14="http://schemas.microsoft.com/office/drawing/2010/main" val="0"/>
@@ -5629,7 +4244,7 @@
                     <pic:cNvPicPr/>
                   </pic:nvPicPr>
                   <pic:blipFill>
-                    <a:blip r:embed="rId31"/>
+                    <a:blip r:embed="rId26"/>
                     <a:stretch>
                       <a:fillRect/>
                     </a:stretch>

</xml_diff>